<commit_message>
agregue parte 2 nginx
</commit_message>
<xml_diff>
--- a/desafio_clase29/pruebas .docx
+++ b/desafio_clase29/pruebas .docx
@@ -13,6 +13,7 @@
           <w:u w:val="single"/>
         </w:rPr>
       </w:pPr>
+      <w:proofErr w:type="spellStart"/>
       <w:r>
         <w:rPr>
           <w:b/>
@@ -21,7 +22,18 @@
           <w:szCs w:val="36"/>
           <w:u w:val="single"/>
         </w:rPr>
-        <w:t>Desafio clase 29</w:t>
+        <w:t>Desafio</w:t>
+      </w:r>
+      <w:proofErr w:type="spellEnd"/>
+      <w:r>
+        <w:rPr>
+          <w:b/>
+          <w:bCs/>
+          <w:sz w:val="36"/>
+          <w:szCs w:val="36"/>
+          <w:u w:val="single"/>
+        </w:rPr>
+        <w:t xml:space="preserve"> clase 29</w:t>
       </w:r>
     </w:p>
     <w:p>
@@ -61,7 +73,23 @@
           <w:b/>
           <w:bCs/>
         </w:rPr>
-        <w:t xml:space="preserve"> CLUSTER </w:t>
+        <w:t xml:space="preserve"> </w:t>
+      </w:r>
+      <w:proofErr w:type="gramStart"/>
+      <w:r>
+        <w:rPr>
+          <w:b/>
+          <w:bCs/>
+        </w:rPr>
+        <w:t>CLUSTER</w:t>
+      </w:r>
+      <w:proofErr w:type="gramEnd"/>
+      <w:r>
+        <w:rPr>
+          <w:b/>
+          <w:bCs/>
+        </w:rPr>
+        <w:t xml:space="preserve"> </w:t>
       </w:r>
       <w:r>
         <w:rPr>
@@ -108,6 +136,8 @@
       <w:r>
         <w:t xml:space="preserve"> </w:t>
       </w:r>
+      <w:proofErr w:type="spellStart"/>
+      <w:proofErr w:type="gramStart"/>
       <w:r>
         <w:rPr>
           <w:b/>
@@ -115,7 +145,67 @@
           <w:sz w:val="28"/>
           <w:szCs w:val="28"/>
         </w:rPr>
-        <w:t>node . --port 3000 --modo "CLUSTER"</w:t>
+        <w:t>node</w:t>
+      </w:r>
+      <w:proofErr w:type="spellEnd"/>
+      <w:r>
+        <w:rPr>
+          <w:b/>
+          <w:bCs/>
+          <w:sz w:val="28"/>
+          <w:szCs w:val="28"/>
+        </w:rPr>
+        <w:t xml:space="preserve"> .</w:t>
+      </w:r>
+      <w:proofErr w:type="gramEnd"/>
+      <w:r>
+        <w:rPr>
+          <w:b/>
+          <w:bCs/>
+          <w:sz w:val="28"/>
+          <w:szCs w:val="28"/>
+        </w:rPr>
+        <w:t xml:space="preserve"> --</w:t>
+      </w:r>
+      <w:proofErr w:type="spellStart"/>
+      <w:r>
+        <w:rPr>
+          <w:b/>
+          <w:bCs/>
+          <w:sz w:val="28"/>
+          <w:szCs w:val="28"/>
+        </w:rPr>
+        <w:t>port</w:t>
+      </w:r>
+      <w:proofErr w:type="spellEnd"/>
+      <w:r>
+        <w:rPr>
+          <w:b/>
+          <w:bCs/>
+          <w:sz w:val="28"/>
+          <w:szCs w:val="28"/>
+        </w:rPr>
+        <w:t xml:space="preserve"> 3000 --modo "</w:t>
+      </w:r>
+      <w:proofErr w:type="gramStart"/>
+      <w:r>
+        <w:rPr>
+          <w:b/>
+          <w:bCs/>
+          <w:sz w:val="28"/>
+          <w:szCs w:val="28"/>
+        </w:rPr>
+        <w:t>CLUSTER</w:t>
+      </w:r>
+      <w:proofErr w:type="gramEnd"/>
+      <w:r>
+        <w:rPr>
+          <w:b/>
+          <w:bCs/>
+          <w:sz w:val="28"/>
+          <w:szCs w:val="28"/>
+        </w:rPr>
+        <w:t>"</w:t>
       </w:r>
     </w:p>
     <w:p>
@@ -171,26 +261,19 @@
         </w:rPr>
       </w:pPr>
       <w:r>
-        <w:t>E</w:t>
-      </w:r>
-      <w:r>
-        <w:t xml:space="preserve">jecutar en </w:t>
-      </w:r>
-      <w:r>
-        <w:t xml:space="preserve">modo </w:t>
-      </w:r>
-      <w:r>
-        <w:t>FORK</w:t>
+        <w:t xml:space="preserve">Ejecutar en </w:t>
+      </w:r>
+      <w:r>
+        <w:t xml:space="preserve">modo FORK </w:t>
+      </w:r>
+      <w:r>
+        <w:sym w:font="Wingdings" w:char="F0E0"/>
       </w:r>
       <w:r>
         <w:t xml:space="preserve"> </w:t>
       </w:r>
-      <w:r>
-        <w:sym w:font="Wingdings" w:char="F0E0"/>
-      </w:r>
-      <w:r>
-        <w:t xml:space="preserve"> </w:t>
-      </w:r>
+      <w:proofErr w:type="spellStart"/>
+      <w:proofErr w:type="gramStart"/>
       <w:r>
         <w:rPr>
           <w:b/>
@@ -198,7 +281,47 @@
           <w:sz w:val="28"/>
           <w:szCs w:val="28"/>
         </w:rPr>
-        <w:t>node . --port 8081 --modo "FORK"</w:t>
+        <w:t>node</w:t>
+      </w:r>
+      <w:proofErr w:type="spellEnd"/>
+      <w:r>
+        <w:rPr>
+          <w:b/>
+          <w:bCs/>
+          <w:sz w:val="28"/>
+          <w:szCs w:val="28"/>
+        </w:rPr>
+        <w:t xml:space="preserve"> .</w:t>
+      </w:r>
+      <w:proofErr w:type="gramEnd"/>
+      <w:r>
+        <w:rPr>
+          <w:b/>
+          <w:bCs/>
+          <w:sz w:val="28"/>
+          <w:szCs w:val="28"/>
+        </w:rPr>
+        <w:t xml:space="preserve"> --</w:t>
+      </w:r>
+      <w:proofErr w:type="spellStart"/>
+      <w:r>
+        <w:rPr>
+          <w:b/>
+          <w:bCs/>
+          <w:sz w:val="28"/>
+          <w:szCs w:val="28"/>
+        </w:rPr>
+        <w:t>port</w:t>
+      </w:r>
+      <w:proofErr w:type="spellEnd"/>
+      <w:r>
+        <w:rPr>
+          <w:b/>
+          <w:bCs/>
+          <w:sz w:val="28"/>
+          <w:szCs w:val="28"/>
+        </w:rPr>
+        <w:t xml:space="preserve"> 8081 --modo "FORK"</w:t>
       </w:r>
     </w:p>
     <w:p>
@@ -258,17 +381,16 @@
         <w:t xml:space="preserve">Ejecutar sin </w:t>
       </w:r>
       <w:r>
-        <w:t>indicar modo</w:t>
+        <w:t xml:space="preserve">indicar modo </w:t>
+      </w:r>
+      <w:r>
+        <w:sym w:font="Wingdings" w:char="F0E0"/>
       </w:r>
       <w:r>
         <w:t xml:space="preserve"> </w:t>
       </w:r>
-      <w:r>
-        <w:sym w:font="Wingdings" w:char="F0E0"/>
-      </w:r>
-      <w:r>
-        <w:t xml:space="preserve"> </w:t>
-      </w:r>
+      <w:proofErr w:type="spellStart"/>
+      <w:proofErr w:type="gramStart"/>
       <w:r>
         <w:rPr>
           <w:b/>
@@ -276,8 +398,9 @@
           <w:sz w:val="28"/>
           <w:szCs w:val="28"/>
         </w:rPr>
-        <w:t>node . --port 808</w:t>
-      </w:r>
+        <w:t>node</w:t>
+      </w:r>
+      <w:proofErr w:type="spellEnd"/>
       <w:r>
         <w:rPr>
           <w:b/>
@@ -285,10 +408,63 @@
           <w:sz w:val="28"/>
           <w:szCs w:val="28"/>
         </w:rPr>
+        <w:t xml:space="preserve"> .</w:t>
+      </w:r>
+      <w:proofErr w:type="gramEnd"/>
+      <w:r>
+        <w:rPr>
+          <w:b/>
+          <w:bCs/>
+          <w:sz w:val="28"/>
+          <w:szCs w:val="28"/>
+        </w:rPr>
+        <w:t xml:space="preserve"> --</w:t>
+      </w:r>
+      <w:proofErr w:type="spellStart"/>
+      <w:r>
+        <w:rPr>
+          <w:b/>
+          <w:bCs/>
+          <w:sz w:val="28"/>
+          <w:szCs w:val="28"/>
+        </w:rPr>
+        <w:t>port</w:t>
+      </w:r>
+      <w:proofErr w:type="spellEnd"/>
+      <w:r>
+        <w:rPr>
+          <w:b/>
+          <w:bCs/>
+          <w:sz w:val="28"/>
+          <w:szCs w:val="28"/>
+        </w:rPr>
+        <w:t xml:space="preserve"> </w:t>
+      </w:r>
+      <w:proofErr w:type="gramStart"/>
+      <w:r>
+        <w:rPr>
+          <w:b/>
+          <w:bCs/>
+          <w:sz w:val="28"/>
+          <w:szCs w:val="28"/>
+        </w:rPr>
+        <w:t>808</w:t>
+      </w:r>
+      <w:r>
+        <w:rPr>
+          <w:b/>
+          <w:bCs/>
+          <w:sz w:val="28"/>
+          <w:szCs w:val="28"/>
+        </w:rPr>
         <w:t xml:space="preserve">0  </w:t>
       </w:r>
       <w:r>
-        <w:t>(por defecto FORK)</w:t>
+        <w:t>(</w:t>
+      </w:r>
+      <w:proofErr w:type="gramEnd"/>
+      <w:r>
+        <w:t>por defecto FORK)</w:t>
       </w:r>
     </w:p>
     <w:p>
@@ -367,8 +543,33 @@
           <w:b/>
           <w:bCs/>
         </w:rPr>
-        <w:t>Agregar a /info la cantidad de cpus</w:t>
-      </w:r>
+        <w:t>Agregar a /</w:t>
+      </w:r>
+      <w:proofErr w:type="spellStart"/>
+      <w:r>
+        <w:rPr>
+          <w:b/>
+          <w:bCs/>
+        </w:rPr>
+        <w:t>info</w:t>
+      </w:r>
+      <w:proofErr w:type="spellEnd"/>
+      <w:r>
+        <w:rPr>
+          <w:b/>
+          <w:bCs/>
+        </w:rPr>
+        <w:t xml:space="preserve"> la cantidad de </w:t>
+      </w:r>
+      <w:proofErr w:type="spellStart"/>
+      <w:r>
+        <w:rPr>
+          <w:b/>
+          <w:bCs/>
+        </w:rPr>
+        <w:t>cpus</w:t>
+      </w:r>
+      <w:proofErr w:type="spellEnd"/>
     </w:p>
     <w:p/>
     <w:p>
@@ -432,12 +633,49 @@
           <w:b/>
           <w:bCs/>
         </w:rPr>
-        <w:t>Modificación del package.json y ejecución cluster</w:t>
-      </w:r>
-    </w:p>
-    <w:p>
-      <w:r>
-        <w:t>Package.json  agregue lo siguiente:</w:t>
+        <w:t xml:space="preserve">Modificación del </w:t>
+      </w:r>
+      <w:proofErr w:type="spellStart"/>
+      <w:proofErr w:type="gramStart"/>
+      <w:r>
+        <w:rPr>
+          <w:b/>
+          <w:bCs/>
+        </w:rPr>
+        <w:t>package.json</w:t>
+      </w:r>
+      <w:proofErr w:type="spellEnd"/>
+      <w:proofErr w:type="gramEnd"/>
+      <w:r>
+        <w:rPr>
+          <w:b/>
+          <w:bCs/>
+        </w:rPr>
+        <w:t xml:space="preserve"> y ejecución </w:t>
+      </w:r>
+      <w:proofErr w:type="spellStart"/>
+      <w:r>
+        <w:rPr>
+          <w:b/>
+          <w:bCs/>
+        </w:rPr>
+        <w:t>cluster</w:t>
+      </w:r>
+      <w:proofErr w:type="spellEnd"/>
+    </w:p>
+    <w:p>
+      <w:proofErr w:type="spellStart"/>
+      <w:proofErr w:type="gramStart"/>
+      <w:r>
+        <w:t>Package.json</w:t>
+      </w:r>
+      <w:proofErr w:type="spellEnd"/>
+      <w:r>
+        <w:t xml:space="preserve">  agregue</w:t>
+      </w:r>
+      <w:proofErr w:type="gramEnd"/>
+      <w:r>
+        <w:t xml:space="preserve"> lo siguiente:</w:t>
       </w:r>
     </w:p>
     <w:p>
@@ -460,7 +698,31 @@
           <w:szCs w:val="21"/>
           <w:lang w:eastAsia="es-AR"/>
         </w:rPr>
-        <w:t>"start:cluster"</w:t>
+        <w:t>"</w:t>
+      </w:r>
+      <w:proofErr w:type="spellStart"/>
+      <w:proofErr w:type="gramStart"/>
+      <w:r>
+        <w:rPr>
+          <w:rFonts w:ascii="Consolas" w:eastAsia="Times New Roman" w:hAnsi="Consolas" w:cs="Times New Roman"/>
+          <w:color w:val="9CDCFE"/>
+          <w:sz w:val="21"/>
+          <w:szCs w:val="21"/>
+          <w:lang w:eastAsia="es-AR"/>
+        </w:rPr>
+        <w:t>start:cluster</w:t>
+      </w:r>
+      <w:proofErr w:type="spellEnd"/>
+      <w:proofErr w:type="gramEnd"/>
+      <w:r>
+        <w:rPr>
+          <w:rFonts w:ascii="Consolas" w:eastAsia="Times New Roman" w:hAnsi="Consolas" w:cs="Times New Roman"/>
+          <w:color w:val="9CDCFE"/>
+          <w:sz w:val="21"/>
+          <w:szCs w:val="21"/>
+          <w:lang w:eastAsia="es-AR"/>
+        </w:rPr>
+        <w:t>"</w:t>
       </w:r>
       <w:r>
         <w:rPr>
@@ -480,7 +742,51 @@
           <w:szCs w:val="21"/>
           <w:lang w:eastAsia="es-AR"/>
         </w:rPr>
-        <w:t>"node src/app.js --modo CLUSTER"</w:t>
+        <w:t>"</w:t>
+      </w:r>
+      <w:proofErr w:type="spellStart"/>
+      <w:r>
+        <w:rPr>
+          <w:rFonts w:ascii="Consolas" w:eastAsia="Times New Roman" w:hAnsi="Consolas" w:cs="Times New Roman"/>
+          <w:color w:val="CE9178"/>
+          <w:sz w:val="21"/>
+          <w:szCs w:val="21"/>
+          <w:lang w:eastAsia="es-AR"/>
+        </w:rPr>
+        <w:t>node</w:t>
+      </w:r>
+      <w:proofErr w:type="spellEnd"/>
+      <w:r>
+        <w:rPr>
+          <w:rFonts w:ascii="Consolas" w:eastAsia="Times New Roman" w:hAnsi="Consolas" w:cs="Times New Roman"/>
+          <w:color w:val="CE9178"/>
+          <w:sz w:val="21"/>
+          <w:szCs w:val="21"/>
+          <w:lang w:eastAsia="es-AR"/>
+        </w:rPr>
+        <w:t xml:space="preserve"> </w:t>
+      </w:r>
+      <w:proofErr w:type="spellStart"/>
+      <w:r>
+        <w:rPr>
+          <w:rFonts w:ascii="Consolas" w:eastAsia="Times New Roman" w:hAnsi="Consolas" w:cs="Times New Roman"/>
+          <w:color w:val="CE9178"/>
+          <w:sz w:val="21"/>
+          <w:szCs w:val="21"/>
+          <w:lang w:eastAsia="es-AR"/>
+        </w:rPr>
+        <w:t>src</w:t>
+      </w:r>
+      <w:proofErr w:type="spellEnd"/>
+      <w:r>
+        <w:rPr>
+          <w:rFonts w:ascii="Consolas" w:eastAsia="Times New Roman" w:hAnsi="Consolas" w:cs="Times New Roman"/>
+          <w:color w:val="CE9178"/>
+          <w:sz w:val="21"/>
+          <w:szCs w:val="21"/>
+          <w:lang w:eastAsia="es-AR"/>
+        </w:rPr>
+        <w:t>/app.js --modo CLUSTER"</w:t>
       </w:r>
       <w:r>
         <w:rPr>
@@ -495,8 +801,21 @@
     </w:p>
     <w:p/>
     <w:p>
-      <w:r>
-        <w:t xml:space="preserve">Ejecución  por terminal  modo cluster </w:t>
+      <w:proofErr w:type="gramStart"/>
+      <w:r>
+        <w:t>Ejecución  por</w:t>
+      </w:r>
+      <w:proofErr w:type="gramEnd"/>
+      <w:r>
+        <w:t xml:space="preserve"> terminal  modo </w:t>
+      </w:r>
+      <w:proofErr w:type="spellStart"/>
+      <w:r>
+        <w:t>cluster</w:t>
+      </w:r>
+      <w:proofErr w:type="spellEnd"/>
+      <w:r>
+        <w:t xml:space="preserve"> </w:t>
       </w:r>
       <w:r>
         <w:sym w:font="Wingdings" w:char="F0E0"/>
@@ -504,25 +823,56 @@
       <w:r>
         <w:t xml:space="preserve"> </w:t>
       </w:r>
-      <w:r>
-        <w:t>npm run start:cluster</w:t>
-      </w:r>
-    </w:p>
-    <w:p>
-      <w:pPr>
-        <w:rPr>
-          <w:u w:val="single"/>
-        </w:rPr>
-      </w:pPr>
-      <w:r>
-        <w:t xml:space="preserve">Ejecución por terminar modo fork </w:t>
+      <w:proofErr w:type="spellStart"/>
+      <w:r>
+        <w:t>npm</w:t>
+      </w:r>
+      <w:proofErr w:type="spellEnd"/>
+      <w:r>
+        <w:t xml:space="preserve"> run </w:t>
+      </w:r>
+      <w:proofErr w:type="spellStart"/>
+      <w:r>
+        <w:t>start:cluster</w:t>
+      </w:r>
+      <w:proofErr w:type="spellEnd"/>
+    </w:p>
+    <w:p>
+      <w:pPr>
+        <w:rPr>
+          <w:u w:val="single"/>
+        </w:rPr>
+      </w:pPr>
+      <w:r>
+        <w:t xml:space="preserve">Ejecución por terminar modo </w:t>
+      </w:r>
+      <w:proofErr w:type="spellStart"/>
+      <w:r>
+        <w:t>fork</w:t>
+      </w:r>
+      <w:proofErr w:type="spellEnd"/>
+      <w:r>
+        <w:t xml:space="preserve"> </w:t>
       </w:r>
       <w:r>
         <w:sym w:font="Wingdings" w:char="F0E0"/>
       </w:r>
       <w:r>
-        <w:t xml:space="preserve"> npm run start</w:t>
-      </w:r>
+        <w:t xml:space="preserve"> </w:t>
+      </w:r>
+      <w:proofErr w:type="spellStart"/>
+      <w:r>
+        <w:t>npm</w:t>
+      </w:r>
+      <w:proofErr w:type="spellEnd"/>
+      <w:r>
+        <w:t xml:space="preserve"> run </w:t>
+      </w:r>
+      <w:proofErr w:type="spellStart"/>
+      <w:r>
+        <w:t>start</w:t>
+      </w:r>
+      <w:proofErr w:type="spellEnd"/>
     </w:p>
     <w:p>
       <w:pPr>
@@ -575,12 +925,53 @@
       <w:r>
         <w:t xml:space="preserve"> </w:t>
       </w:r>
-      <w:r>
-        <w:rPr>
-          <w:b/>
-          <w:bCs/>
-        </w:rPr>
-        <w:t>forever start src/app.js</w:t>
+      <w:proofErr w:type="spellStart"/>
+      <w:r>
+        <w:rPr>
+          <w:b/>
+          <w:bCs/>
+        </w:rPr>
+        <w:t>forever</w:t>
+      </w:r>
+      <w:proofErr w:type="spellEnd"/>
+      <w:r>
+        <w:rPr>
+          <w:b/>
+          <w:bCs/>
+        </w:rPr>
+        <w:t xml:space="preserve"> </w:t>
+      </w:r>
+      <w:proofErr w:type="spellStart"/>
+      <w:r>
+        <w:rPr>
+          <w:b/>
+          <w:bCs/>
+        </w:rPr>
+        <w:t>start</w:t>
+      </w:r>
+      <w:proofErr w:type="spellEnd"/>
+      <w:r>
+        <w:rPr>
+          <w:b/>
+          <w:bCs/>
+        </w:rPr>
+        <w:t xml:space="preserve"> </w:t>
+      </w:r>
+      <w:proofErr w:type="spellStart"/>
+      <w:r>
+        <w:rPr>
+          <w:b/>
+          <w:bCs/>
+        </w:rPr>
+        <w:t>src</w:t>
+      </w:r>
+      <w:proofErr w:type="spellEnd"/>
+      <w:r>
+        <w:rPr>
+          <w:b/>
+          <w:bCs/>
+        </w:rPr>
+        <w:t>/app.js</w:t>
       </w:r>
     </w:p>
     <w:p>
@@ -646,14 +1037,34 @@
           <w:u w:val="single"/>
         </w:rPr>
       </w:pPr>
-      <w:r>
-        <w:rPr>
-          <w:b/>
-          <w:bCs/>
-          <w:u w:val="single"/>
-        </w:rPr>
-        <w:t>Forever list</w:t>
-      </w:r>
+      <w:proofErr w:type="spellStart"/>
+      <w:r>
+        <w:rPr>
+          <w:b/>
+          <w:bCs/>
+          <w:u w:val="single"/>
+        </w:rPr>
+        <w:t>Forever</w:t>
+      </w:r>
+      <w:proofErr w:type="spellEnd"/>
+      <w:r>
+        <w:rPr>
+          <w:b/>
+          <w:bCs/>
+          <w:u w:val="single"/>
+        </w:rPr>
+        <w:t xml:space="preserve"> </w:t>
+      </w:r>
+      <w:proofErr w:type="spellStart"/>
+      <w:r>
+        <w:rPr>
+          <w:b/>
+          <w:bCs/>
+          <w:u w:val="single"/>
+        </w:rPr>
+        <w:t>list</w:t>
+      </w:r>
+      <w:proofErr w:type="spellEnd"/>
     </w:p>
     <w:p>
       <w:pPr>
@@ -853,13 +1264,23 @@
         </w:rPr>
         <w:t xml:space="preserve"> “</w:t>
       </w:r>
-      <w:r>
-        <w:rPr>
-          <w:b/>
-          <w:bCs/>
-          <w:u w:val="single"/>
-        </w:rPr>
-        <w:t>forever stop”</w:t>
+      <w:proofErr w:type="spellStart"/>
+      <w:r>
+        <w:rPr>
+          <w:b/>
+          <w:bCs/>
+          <w:u w:val="single"/>
+        </w:rPr>
+        <w:t>forever</w:t>
+      </w:r>
+      <w:proofErr w:type="spellEnd"/>
+      <w:r>
+        <w:rPr>
+          <w:b/>
+          <w:bCs/>
+          <w:u w:val="single"/>
+        </w:rPr>
+        <w:t xml:space="preserve"> stop”</w:t>
       </w:r>
     </w:p>
     <w:p>
@@ -929,15 +1350,59 @@
         <w:rPr>
           <w:u w:val="single"/>
         </w:rPr>
-        <w:t>Mato todos y observo que la lista esta vacia   “</w:t>
-      </w:r>
-      <w:r>
-        <w:rPr>
-          <w:b/>
-          <w:bCs/>
-          <w:u w:val="single"/>
-        </w:rPr>
-        <w:t>forever stopall”</w:t>
+        <w:t xml:space="preserve">Mato todos y observo que la lista esta </w:t>
+      </w:r>
+      <w:proofErr w:type="spellStart"/>
+      <w:r>
+        <w:rPr>
+          <w:u w:val="single"/>
+        </w:rPr>
+        <w:t>vacia</w:t>
+      </w:r>
+      <w:proofErr w:type="spellEnd"/>
+      <w:proofErr w:type="gramStart"/>
+      <w:r>
+        <w:rPr>
+          <w:u w:val="single"/>
+        </w:rPr>
+        <w:t xml:space="preserve">   “</w:t>
+      </w:r>
+      <w:proofErr w:type="spellStart"/>
+      <w:proofErr w:type="gramEnd"/>
+      <w:r>
+        <w:rPr>
+          <w:b/>
+          <w:bCs/>
+          <w:u w:val="single"/>
+        </w:rPr>
+        <w:t>forever</w:t>
+      </w:r>
+      <w:proofErr w:type="spellEnd"/>
+      <w:r>
+        <w:rPr>
+          <w:b/>
+          <w:bCs/>
+          <w:u w:val="single"/>
+        </w:rPr>
+        <w:t xml:space="preserve"> </w:t>
+      </w:r>
+      <w:proofErr w:type="spellStart"/>
+      <w:r>
+        <w:rPr>
+          <w:b/>
+          <w:bCs/>
+          <w:u w:val="single"/>
+        </w:rPr>
+        <w:t>stopall</w:t>
+      </w:r>
+      <w:proofErr w:type="spellEnd"/>
+      <w:r>
+        <w:rPr>
+          <w:b/>
+          <w:bCs/>
+          <w:u w:val="single"/>
+        </w:rPr>
+        <w:t>”</w:t>
       </w:r>
     </w:p>
     <w:p>
@@ -1043,7 +1508,39 @@
           <w:b/>
           <w:bCs/>
         </w:rPr>
-        <w:t>pm2 start src/app.js</w:t>
+        <w:t xml:space="preserve">pm2 </w:t>
+      </w:r>
+      <w:proofErr w:type="spellStart"/>
+      <w:r>
+        <w:rPr>
+          <w:b/>
+          <w:bCs/>
+        </w:rPr>
+        <w:t>start</w:t>
+      </w:r>
+      <w:proofErr w:type="spellEnd"/>
+      <w:r>
+        <w:rPr>
+          <w:b/>
+          <w:bCs/>
+        </w:rPr>
+        <w:t xml:space="preserve"> </w:t>
+      </w:r>
+      <w:proofErr w:type="spellStart"/>
+      <w:r>
+        <w:rPr>
+          <w:b/>
+          <w:bCs/>
+        </w:rPr>
+        <w:t>src</w:t>
+      </w:r>
+      <w:proofErr w:type="spellEnd"/>
+      <w:r>
+        <w:rPr>
+          <w:b/>
+          <w:bCs/>
+        </w:rPr>
+        <w:t>/app.js</w:t>
       </w:r>
     </w:p>
     <w:p>
@@ -1162,8 +1659,13 @@
         <w:sym w:font="Wingdings" w:char="F0E0"/>
       </w:r>
       <w:r>
-        <w:t xml:space="preserve"> pm2 list</w:t>
-      </w:r>
+        <w:t xml:space="preserve"> pm2 </w:t>
+      </w:r>
+      <w:proofErr w:type="spellStart"/>
+      <w:r>
+        <w:t>list</w:t>
+      </w:r>
+      <w:proofErr w:type="spellEnd"/>
     </w:p>
     <w:p>
       <w:pPr>
@@ -1284,7 +1786,15 @@
         <w:sym w:font="Wingdings" w:char="F0E0"/>
       </w:r>
       <w:r>
-        <w:t xml:space="preserve"> pm2 start 0</w:t>
+        <w:t xml:space="preserve"> pm2 </w:t>
+      </w:r>
+      <w:proofErr w:type="spellStart"/>
+      <w:r>
+        <w:t>start</w:t>
+      </w:r>
+      <w:proofErr w:type="spellEnd"/>
+      <w:r>
+        <w:t xml:space="preserve"> 0</w:t>
       </w:r>
     </w:p>
     <w:p>
@@ -1353,7 +1863,21 @@
         <w:rPr>
           <w:u w:val="single"/>
         </w:rPr>
-        <w:t xml:space="preserve"> pm2 stop 0 y pm2 delete 0</w:t>
+        <w:t xml:space="preserve"> pm2 stop 0 y pm2 </w:t>
+      </w:r>
+      <w:proofErr w:type="spellStart"/>
+      <w:r>
+        <w:rPr>
+          <w:u w:val="single"/>
+        </w:rPr>
+        <w:t>delete</w:t>
+      </w:r>
+      <w:proofErr w:type="spellEnd"/>
+      <w:r>
+        <w:rPr>
+          <w:u w:val="single"/>
+        </w:rPr>
+        <w:t xml:space="preserve"> 0</w:t>
       </w:r>
     </w:p>
     <w:p>
@@ -1421,8 +1945,13 @@
       <w:r>
         <w:t xml:space="preserve">Inicio el proceso </w:t>
       </w:r>
-      <w:r>
-        <w:t>poniendole un nombre que quiero</w:t>
+      <w:proofErr w:type="spellStart"/>
+      <w:r>
+        <w:t>poniendole</w:t>
+      </w:r>
+      <w:proofErr w:type="spellEnd"/>
+      <w:r>
+        <w:t xml:space="preserve"> un nombre que quiero</w:t>
       </w:r>
       <w:r>
         <w:t xml:space="preserve"> </w:t>
@@ -1439,15 +1968,61 @@
           <w:bCs/>
           <w:u w:val="single"/>
         </w:rPr>
-        <w:t>pm2 start src/app.js</w:t>
-      </w:r>
-      <w:r>
-        <w:rPr>
-          <w:b/>
-          <w:bCs/>
-          <w:u w:val="single"/>
-        </w:rPr>
-        <w:t xml:space="preserve"> –name server1</w:t>
+        <w:t xml:space="preserve">pm2 </w:t>
+      </w:r>
+      <w:proofErr w:type="spellStart"/>
+      <w:r>
+        <w:rPr>
+          <w:b/>
+          <w:bCs/>
+          <w:u w:val="single"/>
+        </w:rPr>
+        <w:t>start</w:t>
+      </w:r>
+      <w:proofErr w:type="spellEnd"/>
+      <w:r>
+        <w:rPr>
+          <w:b/>
+          <w:bCs/>
+          <w:u w:val="single"/>
+        </w:rPr>
+        <w:t xml:space="preserve"> </w:t>
+      </w:r>
+      <w:proofErr w:type="spellStart"/>
+      <w:r>
+        <w:rPr>
+          <w:b/>
+          <w:bCs/>
+          <w:u w:val="single"/>
+        </w:rPr>
+        <w:t>src</w:t>
+      </w:r>
+      <w:proofErr w:type="spellEnd"/>
+      <w:r>
+        <w:rPr>
+          <w:b/>
+          <w:bCs/>
+          <w:u w:val="single"/>
+        </w:rPr>
+        <w:t>/app.js –</w:t>
+      </w:r>
+      <w:proofErr w:type="spellStart"/>
+      <w:r>
+        <w:rPr>
+          <w:b/>
+          <w:bCs/>
+          <w:u w:val="single"/>
+        </w:rPr>
+        <w:t>name</w:t>
+      </w:r>
+      <w:proofErr w:type="spellEnd"/>
+      <w:r>
+        <w:rPr>
+          <w:b/>
+          <w:bCs/>
+          <w:u w:val="single"/>
+        </w:rPr>
+        <w:t xml:space="preserve"> server1</w:t>
       </w:r>
     </w:p>
     <w:p>
@@ -1512,7 +2087,15 @@
         </w:rPr>
       </w:pPr>
       <w:r>
-        <w:t xml:space="preserve">Levanto otro servidor en otro puerto , 8081 </w:t>
+        <w:t xml:space="preserve">Levanto otro servidor en otro </w:t>
+      </w:r>
+      <w:proofErr w:type="gramStart"/>
+      <w:r>
+        <w:t>puerto ,</w:t>
+      </w:r>
+      <w:proofErr w:type="gramEnd"/>
+      <w:r>
+        <w:t xml:space="preserve"> 8081 </w:t>
       </w:r>
       <w:r>
         <w:sym w:font="Wingdings" w:char="F0E0"/>
@@ -1525,14 +2108,78 @@
           <w:b/>
           <w:bCs/>
         </w:rPr>
-        <w:t>pm2 start src/app.js –name server</w:t>
-      </w:r>
-      <w:r>
-        <w:rPr>
-          <w:b/>
-          <w:bCs/>
-        </w:rPr>
-        <w:t>2 -- –port 8081</w:t>
+        <w:t xml:space="preserve">pm2 </w:t>
+      </w:r>
+      <w:proofErr w:type="spellStart"/>
+      <w:r>
+        <w:rPr>
+          <w:b/>
+          <w:bCs/>
+        </w:rPr>
+        <w:t>start</w:t>
+      </w:r>
+      <w:proofErr w:type="spellEnd"/>
+      <w:r>
+        <w:rPr>
+          <w:b/>
+          <w:bCs/>
+        </w:rPr>
+        <w:t xml:space="preserve"> </w:t>
+      </w:r>
+      <w:proofErr w:type="spellStart"/>
+      <w:r>
+        <w:rPr>
+          <w:b/>
+          <w:bCs/>
+        </w:rPr>
+        <w:t>src</w:t>
+      </w:r>
+      <w:proofErr w:type="spellEnd"/>
+      <w:r>
+        <w:rPr>
+          <w:b/>
+          <w:bCs/>
+        </w:rPr>
+        <w:t>/app.js –</w:t>
+      </w:r>
+      <w:proofErr w:type="spellStart"/>
+      <w:r>
+        <w:rPr>
+          <w:b/>
+          <w:bCs/>
+        </w:rPr>
+        <w:t>name</w:t>
+      </w:r>
+      <w:proofErr w:type="spellEnd"/>
+      <w:r>
+        <w:rPr>
+          <w:b/>
+          <w:bCs/>
+        </w:rPr>
+        <w:t xml:space="preserve"> server</w:t>
+      </w:r>
+      <w:r>
+        <w:rPr>
+          <w:b/>
+          <w:bCs/>
+        </w:rPr>
+        <w:t>2 -- –</w:t>
+      </w:r>
+      <w:proofErr w:type="spellStart"/>
+      <w:r>
+        <w:rPr>
+          <w:b/>
+          <w:bCs/>
+        </w:rPr>
+        <w:t>port</w:t>
+      </w:r>
+      <w:proofErr w:type="spellEnd"/>
+      <w:r>
+        <w:rPr>
+          <w:b/>
+          <w:bCs/>
+        </w:rPr>
+        <w:t xml:space="preserve"> 8081</w:t>
       </w:r>
     </w:p>
     <w:p>
@@ -1585,7 +2232,15 @@
         </w:rPr>
       </w:pPr>
       <w:r>
-        <w:t>Levanto otro servidor en otro puerto , 808</w:t>
+        <w:t xml:space="preserve">Levanto otro servidor en otro </w:t>
+      </w:r>
+      <w:proofErr w:type="gramStart"/>
+      <w:r>
+        <w:t>puerto ,</w:t>
+      </w:r>
+      <w:proofErr w:type="gramEnd"/>
+      <w:r>
+        <w:t xml:space="preserve"> 808</w:t>
       </w:r>
       <w:r>
         <w:t>2</w:t>
@@ -1604,28 +2259,78 @@
           <w:b/>
           <w:bCs/>
         </w:rPr>
-        <w:t>pm2 start src/app.js –name server</w:t>
-      </w:r>
-      <w:r>
-        <w:rPr>
-          <w:b/>
-          <w:bCs/>
-        </w:rPr>
-        <w:t>3</w:t>
-      </w:r>
-      <w:r>
-        <w:rPr>
-          <w:b/>
-          <w:bCs/>
-        </w:rPr>
-        <w:t xml:space="preserve"> -- –port 808</w:t>
-      </w:r>
-      <w:r>
-        <w:rPr>
-          <w:b/>
-          <w:bCs/>
-        </w:rPr>
-        <w:t>2</w:t>
+        <w:t xml:space="preserve">pm2 </w:t>
+      </w:r>
+      <w:proofErr w:type="spellStart"/>
+      <w:r>
+        <w:rPr>
+          <w:b/>
+          <w:bCs/>
+        </w:rPr>
+        <w:t>start</w:t>
+      </w:r>
+      <w:proofErr w:type="spellEnd"/>
+      <w:r>
+        <w:rPr>
+          <w:b/>
+          <w:bCs/>
+        </w:rPr>
+        <w:t xml:space="preserve"> </w:t>
+      </w:r>
+      <w:proofErr w:type="spellStart"/>
+      <w:r>
+        <w:rPr>
+          <w:b/>
+          <w:bCs/>
+        </w:rPr>
+        <w:t>src</w:t>
+      </w:r>
+      <w:proofErr w:type="spellEnd"/>
+      <w:r>
+        <w:rPr>
+          <w:b/>
+          <w:bCs/>
+        </w:rPr>
+        <w:t>/app.js –</w:t>
+      </w:r>
+      <w:proofErr w:type="spellStart"/>
+      <w:r>
+        <w:rPr>
+          <w:b/>
+          <w:bCs/>
+        </w:rPr>
+        <w:t>name</w:t>
+      </w:r>
+      <w:proofErr w:type="spellEnd"/>
+      <w:r>
+        <w:rPr>
+          <w:b/>
+          <w:bCs/>
+        </w:rPr>
+        <w:t xml:space="preserve"> server</w:t>
+      </w:r>
+      <w:r>
+        <w:rPr>
+          <w:b/>
+          <w:bCs/>
+        </w:rPr>
+        <w:t>3 -- –</w:t>
+      </w:r>
+      <w:proofErr w:type="spellStart"/>
+      <w:r>
+        <w:rPr>
+          <w:b/>
+          <w:bCs/>
+        </w:rPr>
+        <w:t>port</w:t>
+      </w:r>
+      <w:proofErr w:type="spellEnd"/>
+      <w:r>
+        <w:rPr>
+          <w:b/>
+          <w:bCs/>
+        </w:rPr>
+        <w:t xml:space="preserve"> 8082</w:t>
       </w:r>
     </w:p>
     <w:p>
@@ -1697,7 +2402,23 @@
           <w:bCs/>
         </w:rPr>
         <w:lastRenderedPageBreak/>
-        <w:t xml:space="preserve">--watch  </w:t>
+        <w:t>--</w:t>
+      </w:r>
+      <w:proofErr w:type="spellStart"/>
+      <w:r>
+        <w:rPr>
+          <w:b/>
+          <w:bCs/>
+        </w:rPr>
+        <w:t>watch</w:t>
+      </w:r>
+      <w:proofErr w:type="spellEnd"/>
+      <w:r>
+        <w:rPr>
+          <w:b/>
+          <w:bCs/>
+        </w:rPr>
+        <w:t xml:space="preserve">  </w:t>
       </w:r>
       <w:r>
         <w:rPr>
@@ -1726,15 +2447,17 @@
           <w:b/>
           <w:bCs/>
         </w:rPr>
-        <w:t>pm2 start src/app.js –name server</w:t>
-      </w:r>
-      <w:r>
-        <w:rPr>
-          <w:b/>
-          <w:bCs/>
-        </w:rPr>
-        <w:t>1</w:t>
-      </w:r>
+        <w:t xml:space="preserve">pm2 </w:t>
+      </w:r>
+      <w:proofErr w:type="spellStart"/>
+      <w:r>
+        <w:rPr>
+          <w:b/>
+          <w:bCs/>
+        </w:rPr>
+        <w:t>start</w:t>
+      </w:r>
+      <w:proofErr w:type="spellEnd"/>
       <w:r>
         <w:rPr>
           <w:b/>
@@ -1742,26 +2465,76 @@
         </w:rPr>
         <w:t xml:space="preserve"> </w:t>
       </w:r>
-      <w:r>
-        <w:rPr>
-          <w:b/>
-          <w:bCs/>
-        </w:rPr>
-        <w:t xml:space="preserve">–watch </w:t>
-      </w:r>
-      <w:r>
-        <w:rPr>
-          <w:b/>
-          <w:bCs/>
-        </w:rPr>
-        <w:t>-- –port 808</w:t>
-      </w:r>
-      <w:r>
-        <w:rPr>
-          <w:b/>
-          <w:bCs/>
-        </w:rPr>
-        <w:t>1</w:t>
+      <w:proofErr w:type="spellStart"/>
+      <w:r>
+        <w:rPr>
+          <w:b/>
+          <w:bCs/>
+        </w:rPr>
+        <w:t>src</w:t>
+      </w:r>
+      <w:proofErr w:type="spellEnd"/>
+      <w:r>
+        <w:rPr>
+          <w:b/>
+          <w:bCs/>
+        </w:rPr>
+        <w:t>/app.js –</w:t>
+      </w:r>
+      <w:proofErr w:type="spellStart"/>
+      <w:r>
+        <w:rPr>
+          <w:b/>
+          <w:bCs/>
+        </w:rPr>
+        <w:t>name</w:t>
+      </w:r>
+      <w:proofErr w:type="spellEnd"/>
+      <w:r>
+        <w:rPr>
+          <w:b/>
+          <w:bCs/>
+        </w:rPr>
+        <w:t xml:space="preserve"> server</w:t>
+      </w:r>
+      <w:r>
+        <w:rPr>
+          <w:b/>
+          <w:bCs/>
+        </w:rPr>
+        <w:t>1 –</w:t>
+      </w:r>
+      <w:proofErr w:type="spellStart"/>
+      <w:r>
+        <w:rPr>
+          <w:b/>
+          <w:bCs/>
+        </w:rPr>
+        <w:t>watch</w:t>
+      </w:r>
+      <w:proofErr w:type="spellEnd"/>
+      <w:r>
+        <w:rPr>
+          <w:b/>
+          <w:bCs/>
+        </w:rPr>
+        <w:t xml:space="preserve"> -- –</w:t>
+      </w:r>
+      <w:proofErr w:type="spellStart"/>
+      <w:r>
+        <w:rPr>
+          <w:b/>
+          <w:bCs/>
+        </w:rPr>
+        <w:t>port</w:t>
+      </w:r>
+      <w:proofErr w:type="spellEnd"/>
+      <w:r>
+        <w:rPr>
+          <w:b/>
+          <w:bCs/>
+        </w:rPr>
+        <w:t xml:space="preserve"> 8081</w:t>
       </w:r>
     </w:p>
     <w:p>
@@ -1846,43 +2619,125 @@
           <w:b/>
           <w:bCs/>
         </w:rPr>
-        <w:t xml:space="preserve"> para crear mas de una instancia</w:t>
-      </w:r>
-    </w:p>
-    <w:p>
-      <w:pPr>
-        <w:rPr>
-          <w:b/>
-          <w:bCs/>
-        </w:rPr>
-      </w:pPr>
-      <w:r>
-        <w:rPr>
-          <w:b/>
-          <w:bCs/>
-        </w:rPr>
-        <w:t>pm2 start src/app.js –name server</w:t>
-      </w:r>
-      <w:r>
-        <w:rPr>
-          <w:b/>
-          <w:bCs/>
-        </w:rPr>
-        <w:t xml:space="preserve">1 –watch </w:t>
-      </w:r>
-      <w:r>
-        <w:rPr>
-          <w:b/>
-          <w:bCs/>
-        </w:rPr>
-        <w:t xml:space="preserve">-i 3 </w:t>
-      </w:r>
-      <w:r>
-        <w:rPr>
-          <w:b/>
-          <w:bCs/>
-        </w:rPr>
-        <w:t>-- –port 8081</w:t>
+        <w:t xml:space="preserve"> para crear </w:t>
+      </w:r>
+      <w:proofErr w:type="spellStart"/>
+      <w:r>
+        <w:rPr>
+          <w:b/>
+          <w:bCs/>
+        </w:rPr>
+        <w:t>mas</w:t>
+      </w:r>
+      <w:proofErr w:type="spellEnd"/>
+      <w:r>
+        <w:rPr>
+          <w:b/>
+          <w:bCs/>
+        </w:rPr>
+        <w:t xml:space="preserve"> de una instancia</w:t>
+      </w:r>
+    </w:p>
+    <w:p>
+      <w:pPr>
+        <w:rPr>
+          <w:b/>
+          <w:bCs/>
+        </w:rPr>
+      </w:pPr>
+      <w:r>
+        <w:rPr>
+          <w:b/>
+          <w:bCs/>
+        </w:rPr>
+        <w:t xml:space="preserve">pm2 </w:t>
+      </w:r>
+      <w:proofErr w:type="spellStart"/>
+      <w:r>
+        <w:rPr>
+          <w:b/>
+          <w:bCs/>
+        </w:rPr>
+        <w:t>start</w:t>
+      </w:r>
+      <w:proofErr w:type="spellEnd"/>
+      <w:r>
+        <w:rPr>
+          <w:b/>
+          <w:bCs/>
+        </w:rPr>
+        <w:t xml:space="preserve"> </w:t>
+      </w:r>
+      <w:proofErr w:type="spellStart"/>
+      <w:r>
+        <w:rPr>
+          <w:b/>
+          <w:bCs/>
+        </w:rPr>
+        <w:t>src</w:t>
+      </w:r>
+      <w:proofErr w:type="spellEnd"/>
+      <w:r>
+        <w:rPr>
+          <w:b/>
+          <w:bCs/>
+        </w:rPr>
+        <w:t>/app.js –</w:t>
+      </w:r>
+      <w:proofErr w:type="spellStart"/>
+      <w:r>
+        <w:rPr>
+          <w:b/>
+          <w:bCs/>
+        </w:rPr>
+        <w:t>name</w:t>
+      </w:r>
+      <w:proofErr w:type="spellEnd"/>
+      <w:r>
+        <w:rPr>
+          <w:b/>
+          <w:bCs/>
+        </w:rPr>
+        <w:t xml:space="preserve"> server</w:t>
+      </w:r>
+      <w:r>
+        <w:rPr>
+          <w:b/>
+          <w:bCs/>
+        </w:rPr>
+        <w:t>1 –</w:t>
+      </w:r>
+      <w:proofErr w:type="spellStart"/>
+      <w:r>
+        <w:rPr>
+          <w:b/>
+          <w:bCs/>
+        </w:rPr>
+        <w:t>watch</w:t>
+      </w:r>
+      <w:proofErr w:type="spellEnd"/>
+      <w:r>
+        <w:rPr>
+          <w:b/>
+          <w:bCs/>
+        </w:rPr>
+        <w:t xml:space="preserve"> -i 3 -- –</w:t>
+      </w:r>
+      <w:proofErr w:type="spellStart"/>
+      <w:r>
+        <w:rPr>
+          <w:b/>
+          <w:bCs/>
+        </w:rPr>
+        <w:t>port</w:t>
+      </w:r>
+      <w:proofErr w:type="spellEnd"/>
+      <w:r>
+        <w:rPr>
+          <w:b/>
+          <w:bCs/>
+        </w:rPr>
+        <w:t xml:space="preserve"> 8081</w:t>
       </w:r>
     </w:p>
     <w:p>
@@ -1944,13 +2799,3419 @@
     </w:p>
     <w:p>
       <w:pPr>
-        <w:rPr>
-          <w:b/>
-          <w:bCs/>
-        </w:rPr>
-      </w:pPr>
+        <w:pBdr>
+          <w:top w:val="single" w:sz="4" w:space="1" w:color="auto"/>
+          <w:left w:val="single" w:sz="4" w:space="4" w:color="auto"/>
+          <w:bottom w:val="single" w:sz="4" w:space="1" w:color="auto"/>
+          <w:right w:val="single" w:sz="4" w:space="4" w:color="auto"/>
+        </w:pBdr>
+        <w:rPr>
+          <w:b/>
+          <w:bCs/>
+        </w:rPr>
+      </w:pPr>
+      <w:r>
+        <w:rPr>
+          <w:b/>
+          <w:bCs/>
+        </w:rPr>
+        <w:t>NGINX</w:t>
+      </w:r>
+    </w:p>
+    <w:p>
+      <w:r>
+        <w:t xml:space="preserve">Levanto los </w:t>
+      </w:r>
+      <w:r>
+        <w:t xml:space="preserve">4 </w:t>
+      </w:r>
+      <w:r>
+        <w:t>servidores</w:t>
+      </w:r>
+      <w:r>
+        <w:t xml:space="preserve"> </w:t>
+      </w:r>
+    </w:p>
+    <w:p>
+      <w:pPr>
+        <w:spacing w:after="0"/>
+        <w:rPr>
+          <w:b/>
+          <w:bCs/>
+        </w:rPr>
+      </w:pPr>
+      <w:r>
+        <w:rPr>
+          <w:b/>
+          <w:bCs/>
+        </w:rPr>
+        <w:t xml:space="preserve">pm2 </w:t>
+      </w:r>
+      <w:proofErr w:type="spellStart"/>
+      <w:r>
+        <w:rPr>
+          <w:b/>
+          <w:bCs/>
+        </w:rPr>
+        <w:t>start</w:t>
+      </w:r>
+      <w:proofErr w:type="spellEnd"/>
+      <w:r>
+        <w:rPr>
+          <w:b/>
+          <w:bCs/>
+        </w:rPr>
+        <w:t xml:space="preserve"> </w:t>
+      </w:r>
+      <w:proofErr w:type="spellStart"/>
+      <w:r>
+        <w:rPr>
+          <w:b/>
+          <w:bCs/>
+        </w:rPr>
+        <w:t>src</w:t>
+      </w:r>
+      <w:proofErr w:type="spellEnd"/>
+      <w:r>
+        <w:rPr>
+          <w:b/>
+          <w:bCs/>
+        </w:rPr>
+        <w:t xml:space="preserve">/app.js </w:t>
+      </w:r>
+      <w:r>
+        <w:rPr>
+          <w:b/>
+          <w:bCs/>
+        </w:rPr>
+        <w:t>--</w:t>
+      </w:r>
+      <w:proofErr w:type="spellStart"/>
+      <w:r>
+        <w:rPr>
+          <w:b/>
+          <w:bCs/>
+        </w:rPr>
+        <w:t>name</w:t>
+      </w:r>
+      <w:proofErr w:type="spellEnd"/>
+      <w:r>
+        <w:rPr>
+          <w:b/>
+          <w:bCs/>
+        </w:rPr>
+        <w:t xml:space="preserve"> server</w:t>
+      </w:r>
+      <w:r>
+        <w:rPr>
+          <w:b/>
+          <w:bCs/>
+        </w:rPr>
+        <w:t>2 -- --</w:t>
+      </w:r>
+      <w:proofErr w:type="spellStart"/>
+      <w:r>
+        <w:rPr>
+          <w:b/>
+          <w:bCs/>
+        </w:rPr>
+        <w:t>port</w:t>
+      </w:r>
+      <w:proofErr w:type="spellEnd"/>
+      <w:r>
+        <w:rPr>
+          <w:b/>
+          <w:bCs/>
+        </w:rPr>
+        <w:t xml:space="preserve"> 8082</w:t>
+      </w:r>
+    </w:p>
+    <w:p>
+      <w:pPr>
+        <w:spacing w:after="0"/>
+        <w:rPr>
+          <w:b/>
+          <w:bCs/>
+        </w:rPr>
+      </w:pPr>
+      <w:r>
+        <w:rPr>
+          <w:b/>
+          <w:bCs/>
+        </w:rPr>
+        <w:t xml:space="preserve">pm2 </w:t>
+      </w:r>
+      <w:proofErr w:type="spellStart"/>
+      <w:r>
+        <w:rPr>
+          <w:b/>
+          <w:bCs/>
+        </w:rPr>
+        <w:t>start</w:t>
+      </w:r>
+      <w:proofErr w:type="spellEnd"/>
+      <w:r>
+        <w:rPr>
+          <w:b/>
+          <w:bCs/>
+        </w:rPr>
+        <w:t xml:space="preserve"> </w:t>
+      </w:r>
+      <w:proofErr w:type="spellStart"/>
+      <w:r>
+        <w:rPr>
+          <w:b/>
+          <w:bCs/>
+        </w:rPr>
+        <w:t>src</w:t>
+      </w:r>
+      <w:proofErr w:type="spellEnd"/>
+      <w:r>
+        <w:rPr>
+          <w:b/>
+          <w:bCs/>
+        </w:rPr>
+        <w:t xml:space="preserve">/app.js </w:t>
+      </w:r>
+      <w:r>
+        <w:rPr>
+          <w:b/>
+          <w:bCs/>
+        </w:rPr>
+        <w:t>--</w:t>
+      </w:r>
+      <w:proofErr w:type="spellStart"/>
+      <w:r>
+        <w:rPr>
+          <w:b/>
+          <w:bCs/>
+        </w:rPr>
+        <w:t>name</w:t>
+      </w:r>
+      <w:proofErr w:type="spellEnd"/>
+      <w:r>
+        <w:rPr>
+          <w:b/>
+          <w:bCs/>
+        </w:rPr>
+        <w:t xml:space="preserve"> server</w:t>
+      </w:r>
+      <w:r>
+        <w:rPr>
+          <w:b/>
+          <w:bCs/>
+        </w:rPr>
+        <w:t>3 -- --</w:t>
+      </w:r>
+      <w:proofErr w:type="spellStart"/>
+      <w:r>
+        <w:rPr>
+          <w:b/>
+          <w:bCs/>
+        </w:rPr>
+        <w:t>port</w:t>
+      </w:r>
+      <w:proofErr w:type="spellEnd"/>
+      <w:r>
+        <w:rPr>
+          <w:b/>
+          <w:bCs/>
+        </w:rPr>
+        <w:t xml:space="preserve"> 8083</w:t>
+      </w:r>
+    </w:p>
+    <w:p>
+      <w:pPr>
+        <w:spacing w:after="0"/>
+        <w:rPr>
+          <w:b/>
+          <w:bCs/>
+        </w:rPr>
+      </w:pPr>
+      <w:r>
+        <w:rPr>
+          <w:b/>
+          <w:bCs/>
+        </w:rPr>
+        <w:t xml:space="preserve">pm2 </w:t>
+      </w:r>
+      <w:proofErr w:type="spellStart"/>
+      <w:r>
+        <w:rPr>
+          <w:b/>
+          <w:bCs/>
+        </w:rPr>
+        <w:t>start</w:t>
+      </w:r>
+      <w:proofErr w:type="spellEnd"/>
+      <w:r>
+        <w:rPr>
+          <w:b/>
+          <w:bCs/>
+        </w:rPr>
+        <w:t xml:space="preserve"> </w:t>
+      </w:r>
+      <w:proofErr w:type="spellStart"/>
+      <w:r>
+        <w:rPr>
+          <w:b/>
+          <w:bCs/>
+        </w:rPr>
+        <w:t>src</w:t>
+      </w:r>
+      <w:proofErr w:type="spellEnd"/>
+      <w:r>
+        <w:rPr>
+          <w:b/>
+          <w:bCs/>
+        </w:rPr>
+        <w:t xml:space="preserve">/app.js </w:t>
+      </w:r>
+      <w:r>
+        <w:rPr>
+          <w:b/>
+          <w:bCs/>
+        </w:rPr>
+        <w:t>--</w:t>
+      </w:r>
+      <w:proofErr w:type="spellStart"/>
+      <w:r>
+        <w:rPr>
+          <w:b/>
+          <w:bCs/>
+        </w:rPr>
+        <w:t>name</w:t>
+      </w:r>
+      <w:proofErr w:type="spellEnd"/>
+      <w:r>
+        <w:rPr>
+          <w:b/>
+          <w:bCs/>
+        </w:rPr>
+        <w:t xml:space="preserve"> server</w:t>
+      </w:r>
+      <w:r>
+        <w:rPr>
+          <w:b/>
+          <w:bCs/>
+        </w:rPr>
+        <w:t>4 -- --</w:t>
+      </w:r>
+      <w:proofErr w:type="spellStart"/>
+      <w:r>
+        <w:rPr>
+          <w:b/>
+          <w:bCs/>
+        </w:rPr>
+        <w:t>port</w:t>
+      </w:r>
+      <w:proofErr w:type="spellEnd"/>
+      <w:r>
+        <w:rPr>
+          <w:b/>
+          <w:bCs/>
+        </w:rPr>
+        <w:t xml:space="preserve"> 8084</w:t>
+      </w:r>
+    </w:p>
+    <w:p>
+      <w:pPr>
+        <w:spacing w:after="0"/>
+        <w:rPr>
+          <w:b/>
+          <w:bCs/>
+        </w:rPr>
+      </w:pPr>
+      <w:r>
+        <w:rPr>
+          <w:b/>
+          <w:bCs/>
+        </w:rPr>
+        <w:t xml:space="preserve">pm2 </w:t>
+      </w:r>
+      <w:proofErr w:type="spellStart"/>
+      <w:r>
+        <w:rPr>
+          <w:b/>
+          <w:bCs/>
+        </w:rPr>
+        <w:t>start</w:t>
+      </w:r>
+      <w:proofErr w:type="spellEnd"/>
+      <w:r>
+        <w:rPr>
+          <w:b/>
+          <w:bCs/>
+        </w:rPr>
+        <w:t xml:space="preserve"> </w:t>
+      </w:r>
+      <w:proofErr w:type="spellStart"/>
+      <w:r>
+        <w:rPr>
+          <w:b/>
+          <w:bCs/>
+        </w:rPr>
+        <w:t>src</w:t>
+      </w:r>
+      <w:proofErr w:type="spellEnd"/>
+      <w:r>
+        <w:rPr>
+          <w:b/>
+          <w:bCs/>
+        </w:rPr>
+        <w:t xml:space="preserve">/app.js </w:t>
+      </w:r>
+      <w:r>
+        <w:rPr>
+          <w:b/>
+          <w:bCs/>
+        </w:rPr>
+        <w:t>--</w:t>
+      </w:r>
+      <w:proofErr w:type="spellStart"/>
+      <w:r>
+        <w:rPr>
+          <w:b/>
+          <w:bCs/>
+        </w:rPr>
+        <w:t>name</w:t>
+      </w:r>
+      <w:proofErr w:type="spellEnd"/>
+      <w:r>
+        <w:rPr>
+          <w:b/>
+          <w:bCs/>
+        </w:rPr>
+        <w:t xml:space="preserve"> server</w:t>
+      </w:r>
+      <w:r>
+        <w:rPr>
+          <w:b/>
+          <w:bCs/>
+        </w:rPr>
+        <w:t>5 -- --</w:t>
+      </w:r>
+      <w:proofErr w:type="spellStart"/>
+      <w:r>
+        <w:rPr>
+          <w:b/>
+          <w:bCs/>
+        </w:rPr>
+        <w:t>port</w:t>
+      </w:r>
+      <w:proofErr w:type="spellEnd"/>
+      <w:r>
+        <w:rPr>
+          <w:b/>
+          <w:bCs/>
+        </w:rPr>
+        <w:t xml:space="preserve"> 8085</w:t>
+      </w:r>
+    </w:p>
+    <w:p>
+      <w:r>
+        <w:rPr>
+          <w:noProof/>
+        </w:rPr>
+        <w:drawing>
+          <wp:inline distT="0" distB="0" distL="0" distR="0" wp14:anchorId="7CE3398F" wp14:editId="1E6A727D">
+            <wp:extent cx="5612130" cy="2016125"/>
+            <wp:effectExtent l="0" t="0" r="7620" b="3175"/>
+            <wp:docPr id="3" name="Imagen 3"/>
+            <wp:cNvGraphicFramePr>
+              <a:graphicFrameLocks xmlns:a="http://schemas.openxmlformats.org/drawingml/2006/main" noChangeAspect="1"/>
+            </wp:cNvGraphicFramePr>
+            <a:graphic xmlns:a="http://schemas.openxmlformats.org/drawingml/2006/main">
+              <a:graphicData uri="http://schemas.openxmlformats.org/drawingml/2006/picture">
+                <pic:pic xmlns:pic="http://schemas.openxmlformats.org/drawingml/2006/picture">
+                  <pic:nvPicPr>
+                    <pic:cNvPr id="1" name=""/>
+                    <pic:cNvPicPr/>
+                  </pic:nvPicPr>
+                  <pic:blipFill>
+                    <a:blip r:embed="rId26"/>
+                    <a:stretch>
+                      <a:fillRect/>
+                    </a:stretch>
+                  </pic:blipFill>
+                  <pic:spPr>
+                    <a:xfrm>
+                      <a:off x="0" y="0"/>
+                      <a:ext cx="5612130" cy="2016125"/>
+                    </a:xfrm>
+                    <a:prstGeom prst="rect">
+                      <a:avLst/>
+                    </a:prstGeom>
+                  </pic:spPr>
+                </pic:pic>
+              </a:graphicData>
+            </a:graphic>
+          </wp:inline>
+        </w:drawing>
+      </w:r>
     </w:p>
     <w:p/>
+    <w:p>
+      <w:pPr>
+        <w:autoSpaceDE w:val="0"/>
+        <w:autoSpaceDN w:val="0"/>
+        <w:adjustRightInd w:val="0"/>
+        <w:spacing w:after="0" w:line="240" w:lineRule="auto"/>
+        <w:rPr>
+          <w:rFonts w:ascii="Lucida Console" w:hAnsi="Lucida Console" w:cs="Lucida Console"/>
+          <w:sz w:val="18"/>
+          <w:szCs w:val="18"/>
+        </w:rPr>
+      </w:pPr>
+      <w:r>
+        <w:rPr>
+          <w:rFonts w:ascii="Lucida Console" w:hAnsi="Lucida Console" w:cs="Lucida Console"/>
+          <w:sz w:val="18"/>
+          <w:szCs w:val="18"/>
+        </w:rPr>
+        <w:lastRenderedPageBreak/>
+        <w:t xml:space="preserve">Ejecuto </w:t>
+      </w:r>
+      <w:r>
+        <w:rPr>
+          <w:rFonts w:ascii="Lucida Console" w:hAnsi="Lucida Console" w:cs="Lucida Console"/>
+          <w:sz w:val="18"/>
+          <w:szCs w:val="18"/>
+        </w:rPr>
+        <w:sym w:font="Wingdings" w:char="F0E0"/>
+      </w:r>
+      <w:r>
+        <w:rPr>
+          <w:rFonts w:ascii="Lucida Console" w:hAnsi="Lucida Console" w:cs="Lucida Console"/>
+          <w:sz w:val="18"/>
+          <w:szCs w:val="18"/>
+        </w:rPr>
+        <w:t xml:space="preserve"> nginx.exe</w:t>
+      </w:r>
+    </w:p>
+    <w:p>
+      <w:pPr>
+        <w:autoSpaceDE w:val="0"/>
+        <w:autoSpaceDN w:val="0"/>
+        <w:adjustRightInd w:val="0"/>
+        <w:spacing w:after="0" w:line="240" w:lineRule="auto"/>
+        <w:rPr>
+          <w:rFonts w:ascii="Lucida Console" w:hAnsi="Lucida Console" w:cs="Lucida Console"/>
+          <w:sz w:val="18"/>
+          <w:szCs w:val="18"/>
+        </w:rPr>
+      </w:pPr>
+    </w:p>
+    <w:p>
+      <w:pPr>
+        <w:autoSpaceDE w:val="0"/>
+        <w:autoSpaceDN w:val="0"/>
+        <w:adjustRightInd w:val="0"/>
+        <w:spacing w:after="0" w:line="240" w:lineRule="auto"/>
+        <w:rPr>
+          <w:rFonts w:ascii="Lucida Console" w:hAnsi="Lucida Console" w:cs="Lucida Console"/>
+          <w:sz w:val="18"/>
+          <w:szCs w:val="18"/>
+          <w:u w:val="single"/>
+        </w:rPr>
+      </w:pPr>
+      <w:r>
+        <w:rPr>
+          <w:rFonts w:ascii="Lucida Console" w:hAnsi="Lucida Console" w:cs="Lucida Console"/>
+          <w:sz w:val="18"/>
+          <w:szCs w:val="18"/>
+        </w:rPr>
+        <w:t xml:space="preserve">Y si hago cambios </w:t>
+      </w:r>
+      <w:r>
+        <w:rPr>
+          <w:rFonts w:ascii="Lucida Console" w:hAnsi="Lucida Console" w:cs="Lucida Console"/>
+          <w:sz w:val="18"/>
+          <w:szCs w:val="18"/>
+        </w:rPr>
+        <w:sym w:font="Wingdings" w:char="F0E0"/>
+      </w:r>
+      <w:r>
+        <w:rPr>
+          <w:rFonts w:ascii="Lucida Console" w:hAnsi="Lucida Console" w:cs="Lucida Console"/>
+          <w:sz w:val="18"/>
+          <w:szCs w:val="18"/>
+        </w:rPr>
+        <w:t xml:space="preserve"> </w:t>
+      </w:r>
+      <w:r>
+        <w:rPr>
+          <w:rFonts w:ascii="Lucida Console" w:hAnsi="Lucida Console" w:cs="Lucida Console"/>
+          <w:sz w:val="18"/>
+          <w:szCs w:val="18"/>
+        </w:rPr>
+        <w:t>./</w:t>
+      </w:r>
+      <w:proofErr w:type="spellStart"/>
+      <w:r>
+        <w:rPr>
+          <w:rFonts w:ascii="Lucida Console" w:hAnsi="Lucida Console" w:cs="Lucida Console"/>
+          <w:sz w:val="18"/>
+          <w:szCs w:val="18"/>
+        </w:rPr>
+        <w:t>nginx</w:t>
+      </w:r>
+      <w:proofErr w:type="spellEnd"/>
+      <w:r>
+        <w:rPr>
+          <w:rFonts w:ascii="Lucida Console" w:hAnsi="Lucida Console" w:cs="Lucida Console"/>
+          <w:sz w:val="18"/>
+          <w:szCs w:val="18"/>
+        </w:rPr>
+        <w:t xml:space="preserve"> -s </w:t>
+      </w:r>
+      <w:proofErr w:type="spellStart"/>
+      <w:r>
+        <w:rPr>
+          <w:rFonts w:ascii="Lucida Console" w:hAnsi="Lucida Console" w:cs="Lucida Console"/>
+          <w:sz w:val="18"/>
+          <w:szCs w:val="18"/>
+        </w:rPr>
+        <w:t>reload</w:t>
+      </w:r>
+      <w:proofErr w:type="spellEnd"/>
+      <w:r>
+        <w:rPr>
+          <w:rFonts w:ascii="Lucida Console" w:hAnsi="Lucida Console" w:cs="Lucida Console"/>
+          <w:sz w:val="18"/>
+          <w:szCs w:val="18"/>
+        </w:rPr>
+        <w:t xml:space="preserve">   </w:t>
+      </w:r>
+    </w:p>
+    <w:p/>
+    <w:p>
+      <w:r>
+        <w:t xml:space="preserve">Archivo de configuración: </w:t>
+      </w:r>
+      <w:proofErr w:type="spellStart"/>
+      <w:r>
+        <w:t>nginx.conf</w:t>
+      </w:r>
+      <w:proofErr w:type="spellEnd"/>
+    </w:p>
+    <w:p>
+      <w:pPr>
+        <w:shd w:val="clear" w:color="auto" w:fill="1E1E1E"/>
+        <w:spacing w:after="0" w:line="285" w:lineRule="atLeast"/>
+        <w:rPr>
+          <w:rFonts w:ascii="Consolas" w:eastAsia="Times New Roman" w:hAnsi="Consolas" w:cs="Times New Roman"/>
+          <w:color w:val="D4D4D4"/>
+          <w:sz w:val="21"/>
+          <w:szCs w:val="21"/>
+          <w:lang w:eastAsia="es-AR"/>
+        </w:rPr>
+      </w:pPr>
+      <w:proofErr w:type="spellStart"/>
+      <w:r>
+        <w:rPr>
+          <w:rFonts w:ascii="Consolas" w:eastAsia="Times New Roman" w:hAnsi="Consolas" w:cs="Times New Roman"/>
+          <w:color w:val="D4D4D4"/>
+          <w:sz w:val="21"/>
+          <w:szCs w:val="21"/>
+          <w:lang w:eastAsia="es-AR"/>
+        </w:rPr>
+        <w:t>worker_</w:t>
+      </w:r>
+      <w:proofErr w:type="gramStart"/>
+      <w:r>
+        <w:rPr>
+          <w:rFonts w:ascii="Consolas" w:eastAsia="Times New Roman" w:hAnsi="Consolas" w:cs="Times New Roman"/>
+          <w:color w:val="D4D4D4"/>
+          <w:sz w:val="21"/>
+          <w:szCs w:val="21"/>
+          <w:lang w:eastAsia="es-AR"/>
+        </w:rPr>
+        <w:t>processes</w:t>
+      </w:r>
+      <w:proofErr w:type="spellEnd"/>
+      <w:r>
+        <w:rPr>
+          <w:rFonts w:ascii="Consolas" w:eastAsia="Times New Roman" w:hAnsi="Consolas" w:cs="Times New Roman"/>
+          <w:color w:val="D4D4D4"/>
+          <w:sz w:val="21"/>
+          <w:szCs w:val="21"/>
+          <w:lang w:eastAsia="es-AR"/>
+        </w:rPr>
+        <w:t xml:space="preserve">  1</w:t>
+      </w:r>
+      <w:proofErr w:type="gramEnd"/>
+      <w:r>
+        <w:rPr>
+          <w:rFonts w:ascii="Consolas" w:eastAsia="Times New Roman" w:hAnsi="Consolas" w:cs="Times New Roman"/>
+          <w:color w:val="6A9955"/>
+          <w:sz w:val="21"/>
+          <w:szCs w:val="21"/>
+          <w:lang w:eastAsia="es-AR"/>
+        </w:rPr>
+        <w:t>;</w:t>
+      </w:r>
+    </w:p>
+    <w:p>
+      <w:pPr>
+        <w:shd w:val="clear" w:color="auto" w:fill="1E1E1E"/>
+        <w:spacing w:after="0" w:line="285" w:lineRule="atLeast"/>
+        <w:rPr>
+          <w:rFonts w:ascii="Consolas" w:eastAsia="Times New Roman" w:hAnsi="Consolas" w:cs="Times New Roman"/>
+          <w:color w:val="D4D4D4"/>
+          <w:sz w:val="21"/>
+          <w:szCs w:val="21"/>
+          <w:lang w:eastAsia="es-AR"/>
+        </w:rPr>
+      </w:pPr>
+    </w:p>
+    <w:p>
+      <w:pPr>
+        <w:shd w:val="clear" w:color="auto" w:fill="1E1E1E"/>
+        <w:spacing w:after="0" w:line="285" w:lineRule="atLeast"/>
+        <w:rPr>
+          <w:rFonts w:ascii="Consolas" w:eastAsia="Times New Roman" w:hAnsi="Consolas" w:cs="Times New Roman"/>
+          <w:color w:val="D4D4D4"/>
+          <w:sz w:val="21"/>
+          <w:szCs w:val="21"/>
+          <w:lang w:eastAsia="es-AR"/>
+        </w:rPr>
+      </w:pPr>
+      <w:proofErr w:type="spellStart"/>
+      <w:r>
+        <w:rPr>
+          <w:rFonts w:ascii="Consolas" w:eastAsia="Times New Roman" w:hAnsi="Consolas" w:cs="Times New Roman"/>
+          <w:color w:val="D4D4D4"/>
+          <w:sz w:val="21"/>
+          <w:szCs w:val="21"/>
+          <w:lang w:eastAsia="es-AR"/>
+        </w:rPr>
+        <w:t>events</w:t>
+      </w:r>
+      <w:proofErr w:type="spellEnd"/>
+      <w:r>
+        <w:rPr>
+          <w:rFonts w:ascii="Consolas" w:eastAsia="Times New Roman" w:hAnsi="Consolas" w:cs="Times New Roman"/>
+          <w:color w:val="D4D4D4"/>
+          <w:sz w:val="21"/>
+          <w:szCs w:val="21"/>
+          <w:lang w:eastAsia="es-AR"/>
+        </w:rPr>
+        <w:t xml:space="preserve"> {</w:t>
+      </w:r>
+    </w:p>
+    <w:p>
+      <w:pPr>
+        <w:shd w:val="clear" w:color="auto" w:fill="1E1E1E"/>
+        <w:spacing w:after="0" w:line="285" w:lineRule="atLeast"/>
+        <w:rPr>
+          <w:rFonts w:ascii="Consolas" w:eastAsia="Times New Roman" w:hAnsi="Consolas" w:cs="Times New Roman"/>
+          <w:color w:val="D4D4D4"/>
+          <w:sz w:val="21"/>
+          <w:szCs w:val="21"/>
+          <w:lang w:eastAsia="es-AR"/>
+        </w:rPr>
+      </w:pPr>
+      <w:r>
+        <w:rPr>
+          <w:rFonts w:ascii="Consolas" w:eastAsia="Times New Roman" w:hAnsi="Consolas" w:cs="Times New Roman"/>
+          <w:color w:val="D4D4D4"/>
+          <w:sz w:val="21"/>
+          <w:szCs w:val="21"/>
+          <w:lang w:eastAsia="es-AR"/>
+        </w:rPr>
+        <w:t xml:space="preserve">    </w:t>
+      </w:r>
+      <w:proofErr w:type="spellStart"/>
+      <w:r>
+        <w:rPr>
+          <w:rFonts w:ascii="Consolas" w:eastAsia="Times New Roman" w:hAnsi="Consolas" w:cs="Times New Roman"/>
+          <w:color w:val="D4D4D4"/>
+          <w:sz w:val="21"/>
+          <w:szCs w:val="21"/>
+          <w:lang w:eastAsia="es-AR"/>
+        </w:rPr>
+        <w:t>worker_</w:t>
+      </w:r>
+      <w:proofErr w:type="gramStart"/>
+      <w:r>
+        <w:rPr>
+          <w:rFonts w:ascii="Consolas" w:eastAsia="Times New Roman" w:hAnsi="Consolas" w:cs="Times New Roman"/>
+          <w:color w:val="D4D4D4"/>
+          <w:sz w:val="21"/>
+          <w:szCs w:val="21"/>
+          <w:lang w:eastAsia="es-AR"/>
+        </w:rPr>
+        <w:t>connections</w:t>
+      </w:r>
+      <w:proofErr w:type="spellEnd"/>
+      <w:r>
+        <w:rPr>
+          <w:rFonts w:ascii="Consolas" w:eastAsia="Times New Roman" w:hAnsi="Consolas" w:cs="Times New Roman"/>
+          <w:color w:val="D4D4D4"/>
+          <w:sz w:val="21"/>
+          <w:szCs w:val="21"/>
+          <w:lang w:eastAsia="es-AR"/>
+        </w:rPr>
+        <w:t xml:space="preserve">  1024</w:t>
+      </w:r>
+      <w:proofErr w:type="gramEnd"/>
+      <w:r>
+        <w:rPr>
+          <w:rFonts w:ascii="Consolas" w:eastAsia="Times New Roman" w:hAnsi="Consolas" w:cs="Times New Roman"/>
+          <w:color w:val="6A9955"/>
+          <w:sz w:val="21"/>
+          <w:szCs w:val="21"/>
+          <w:lang w:eastAsia="es-AR"/>
+        </w:rPr>
+        <w:t>;</w:t>
+      </w:r>
+    </w:p>
+    <w:p>
+      <w:pPr>
+        <w:shd w:val="clear" w:color="auto" w:fill="1E1E1E"/>
+        <w:spacing w:after="0" w:line="285" w:lineRule="atLeast"/>
+        <w:rPr>
+          <w:rFonts w:ascii="Consolas" w:eastAsia="Times New Roman" w:hAnsi="Consolas" w:cs="Times New Roman"/>
+          <w:color w:val="D4D4D4"/>
+          <w:sz w:val="21"/>
+          <w:szCs w:val="21"/>
+          <w:lang w:eastAsia="es-AR"/>
+        </w:rPr>
+      </w:pPr>
+      <w:r>
+        <w:rPr>
+          <w:rFonts w:ascii="Consolas" w:eastAsia="Times New Roman" w:hAnsi="Consolas" w:cs="Times New Roman"/>
+          <w:color w:val="D4D4D4"/>
+          <w:sz w:val="21"/>
+          <w:szCs w:val="21"/>
+          <w:lang w:eastAsia="es-AR"/>
+        </w:rPr>
+        <w:t>}</w:t>
+      </w:r>
+    </w:p>
+    <w:p>
+      <w:pPr>
+        <w:shd w:val="clear" w:color="auto" w:fill="1E1E1E"/>
+        <w:spacing w:after="0" w:line="285" w:lineRule="atLeast"/>
+        <w:rPr>
+          <w:rFonts w:ascii="Consolas" w:eastAsia="Times New Roman" w:hAnsi="Consolas" w:cs="Times New Roman"/>
+          <w:color w:val="D4D4D4"/>
+          <w:sz w:val="21"/>
+          <w:szCs w:val="21"/>
+          <w:lang w:eastAsia="es-AR"/>
+        </w:rPr>
+      </w:pPr>
+    </w:p>
+    <w:p>
+      <w:pPr>
+        <w:shd w:val="clear" w:color="auto" w:fill="1E1E1E"/>
+        <w:spacing w:after="0" w:line="285" w:lineRule="atLeast"/>
+        <w:rPr>
+          <w:rFonts w:ascii="Consolas" w:eastAsia="Times New Roman" w:hAnsi="Consolas" w:cs="Times New Roman"/>
+          <w:color w:val="D4D4D4"/>
+          <w:sz w:val="21"/>
+          <w:szCs w:val="21"/>
+          <w:lang w:eastAsia="es-AR"/>
+        </w:rPr>
+      </w:pPr>
+      <w:r>
+        <w:rPr>
+          <w:rFonts w:ascii="Consolas" w:eastAsia="Times New Roman" w:hAnsi="Consolas" w:cs="Times New Roman"/>
+          <w:color w:val="D4D4D4"/>
+          <w:sz w:val="21"/>
+          <w:szCs w:val="21"/>
+          <w:lang w:eastAsia="es-AR"/>
+        </w:rPr>
+        <w:t>http {</w:t>
+      </w:r>
+    </w:p>
+    <w:p>
+      <w:pPr>
+        <w:shd w:val="clear" w:color="auto" w:fill="1E1E1E"/>
+        <w:spacing w:after="0" w:line="285" w:lineRule="atLeast"/>
+        <w:rPr>
+          <w:rFonts w:ascii="Consolas" w:eastAsia="Times New Roman" w:hAnsi="Consolas" w:cs="Times New Roman"/>
+          <w:color w:val="D4D4D4"/>
+          <w:sz w:val="21"/>
+          <w:szCs w:val="21"/>
+          <w:lang w:eastAsia="es-AR"/>
+        </w:rPr>
+      </w:pPr>
+      <w:r>
+        <w:rPr>
+          <w:rFonts w:ascii="Consolas" w:eastAsia="Times New Roman" w:hAnsi="Consolas" w:cs="Times New Roman"/>
+          <w:color w:val="D4D4D4"/>
+          <w:sz w:val="21"/>
+          <w:szCs w:val="21"/>
+          <w:lang w:eastAsia="es-AR"/>
+        </w:rPr>
+        <w:t xml:space="preserve">    </w:t>
+      </w:r>
+      <w:proofErr w:type="spellStart"/>
+      <w:r>
+        <w:rPr>
+          <w:rFonts w:ascii="Consolas" w:eastAsia="Times New Roman" w:hAnsi="Consolas" w:cs="Times New Roman"/>
+          <w:color w:val="D4D4D4"/>
+          <w:sz w:val="21"/>
+          <w:szCs w:val="21"/>
+          <w:lang w:eastAsia="es-AR"/>
+        </w:rPr>
+        <w:t>include</w:t>
+      </w:r>
+      <w:proofErr w:type="spellEnd"/>
+      <w:r>
+        <w:rPr>
+          <w:rFonts w:ascii="Consolas" w:eastAsia="Times New Roman" w:hAnsi="Consolas" w:cs="Times New Roman"/>
+          <w:color w:val="D4D4D4"/>
+          <w:sz w:val="21"/>
+          <w:szCs w:val="21"/>
+          <w:lang w:eastAsia="es-AR"/>
+        </w:rPr>
+        <w:t xml:space="preserve">       </w:t>
+      </w:r>
+      <w:proofErr w:type="spellStart"/>
+      <w:proofErr w:type="gramStart"/>
+      <w:r>
+        <w:rPr>
+          <w:rFonts w:ascii="Consolas" w:eastAsia="Times New Roman" w:hAnsi="Consolas" w:cs="Times New Roman"/>
+          <w:color w:val="D4D4D4"/>
+          <w:sz w:val="21"/>
+          <w:szCs w:val="21"/>
+          <w:lang w:eastAsia="es-AR"/>
+        </w:rPr>
+        <w:t>mime.types</w:t>
+      </w:r>
+      <w:proofErr w:type="spellEnd"/>
+      <w:proofErr w:type="gramEnd"/>
+      <w:r>
+        <w:rPr>
+          <w:rFonts w:ascii="Consolas" w:eastAsia="Times New Roman" w:hAnsi="Consolas" w:cs="Times New Roman"/>
+          <w:color w:val="6A9955"/>
+          <w:sz w:val="21"/>
+          <w:szCs w:val="21"/>
+          <w:lang w:eastAsia="es-AR"/>
+        </w:rPr>
+        <w:t>;</w:t>
+      </w:r>
+    </w:p>
+    <w:p>
+      <w:pPr>
+        <w:shd w:val="clear" w:color="auto" w:fill="1E1E1E"/>
+        <w:spacing w:after="0" w:line="285" w:lineRule="atLeast"/>
+        <w:rPr>
+          <w:rFonts w:ascii="Consolas" w:eastAsia="Times New Roman" w:hAnsi="Consolas" w:cs="Times New Roman"/>
+          <w:color w:val="D4D4D4"/>
+          <w:sz w:val="21"/>
+          <w:szCs w:val="21"/>
+          <w:lang w:eastAsia="es-AR"/>
+        </w:rPr>
+      </w:pPr>
+      <w:r>
+        <w:rPr>
+          <w:rFonts w:ascii="Consolas" w:eastAsia="Times New Roman" w:hAnsi="Consolas" w:cs="Times New Roman"/>
+          <w:color w:val="D4D4D4"/>
+          <w:sz w:val="21"/>
+          <w:szCs w:val="21"/>
+          <w:lang w:eastAsia="es-AR"/>
+        </w:rPr>
+        <w:t xml:space="preserve">    </w:t>
+      </w:r>
+      <w:proofErr w:type="spellStart"/>
+      <w:r>
+        <w:rPr>
+          <w:rFonts w:ascii="Consolas" w:eastAsia="Times New Roman" w:hAnsi="Consolas" w:cs="Times New Roman"/>
+          <w:color w:val="D4D4D4"/>
+          <w:sz w:val="21"/>
+          <w:szCs w:val="21"/>
+          <w:lang w:eastAsia="es-AR"/>
+        </w:rPr>
+        <w:t>default_</w:t>
+      </w:r>
+      <w:proofErr w:type="gramStart"/>
+      <w:r>
+        <w:rPr>
+          <w:rFonts w:ascii="Consolas" w:eastAsia="Times New Roman" w:hAnsi="Consolas" w:cs="Times New Roman"/>
+          <w:color w:val="D4D4D4"/>
+          <w:sz w:val="21"/>
+          <w:szCs w:val="21"/>
+          <w:lang w:eastAsia="es-AR"/>
+        </w:rPr>
+        <w:t>type</w:t>
+      </w:r>
+      <w:proofErr w:type="spellEnd"/>
+      <w:r>
+        <w:rPr>
+          <w:rFonts w:ascii="Consolas" w:eastAsia="Times New Roman" w:hAnsi="Consolas" w:cs="Times New Roman"/>
+          <w:color w:val="D4D4D4"/>
+          <w:sz w:val="21"/>
+          <w:szCs w:val="21"/>
+          <w:lang w:eastAsia="es-AR"/>
+        </w:rPr>
+        <w:t xml:space="preserve">  </w:t>
+      </w:r>
+      <w:proofErr w:type="spellStart"/>
+      <w:r>
+        <w:rPr>
+          <w:rFonts w:ascii="Consolas" w:eastAsia="Times New Roman" w:hAnsi="Consolas" w:cs="Times New Roman"/>
+          <w:color w:val="D4D4D4"/>
+          <w:sz w:val="21"/>
+          <w:szCs w:val="21"/>
+          <w:lang w:eastAsia="es-AR"/>
+        </w:rPr>
+        <w:t>application</w:t>
+      </w:r>
+      <w:proofErr w:type="spellEnd"/>
+      <w:proofErr w:type="gramEnd"/>
+      <w:r>
+        <w:rPr>
+          <w:rFonts w:ascii="Consolas" w:eastAsia="Times New Roman" w:hAnsi="Consolas" w:cs="Times New Roman"/>
+          <w:color w:val="D4D4D4"/>
+          <w:sz w:val="21"/>
+          <w:szCs w:val="21"/>
+          <w:lang w:eastAsia="es-AR"/>
+        </w:rPr>
+        <w:t>/</w:t>
+      </w:r>
+      <w:proofErr w:type="spellStart"/>
+      <w:r>
+        <w:rPr>
+          <w:rFonts w:ascii="Consolas" w:eastAsia="Times New Roman" w:hAnsi="Consolas" w:cs="Times New Roman"/>
+          <w:color w:val="D4D4D4"/>
+          <w:sz w:val="21"/>
+          <w:szCs w:val="21"/>
+          <w:lang w:eastAsia="es-AR"/>
+        </w:rPr>
+        <w:t>octet-stream</w:t>
+      </w:r>
+      <w:proofErr w:type="spellEnd"/>
+      <w:r>
+        <w:rPr>
+          <w:rFonts w:ascii="Consolas" w:eastAsia="Times New Roman" w:hAnsi="Consolas" w:cs="Times New Roman"/>
+          <w:color w:val="6A9955"/>
+          <w:sz w:val="21"/>
+          <w:szCs w:val="21"/>
+          <w:lang w:eastAsia="es-AR"/>
+        </w:rPr>
+        <w:t>;</w:t>
+      </w:r>
+    </w:p>
+    <w:p>
+      <w:pPr>
+        <w:shd w:val="clear" w:color="auto" w:fill="1E1E1E"/>
+        <w:spacing w:after="0" w:line="285" w:lineRule="atLeast"/>
+        <w:rPr>
+          <w:rFonts w:ascii="Consolas" w:eastAsia="Times New Roman" w:hAnsi="Consolas" w:cs="Times New Roman"/>
+          <w:color w:val="D4D4D4"/>
+          <w:sz w:val="21"/>
+          <w:szCs w:val="21"/>
+          <w:lang w:eastAsia="es-AR"/>
+        </w:rPr>
+      </w:pPr>
+    </w:p>
+    <w:p>
+      <w:pPr>
+        <w:shd w:val="clear" w:color="auto" w:fill="1E1E1E"/>
+        <w:spacing w:after="0" w:line="285" w:lineRule="atLeast"/>
+        <w:rPr>
+          <w:rFonts w:ascii="Consolas" w:eastAsia="Times New Roman" w:hAnsi="Consolas" w:cs="Times New Roman"/>
+          <w:color w:val="D4D4D4"/>
+          <w:sz w:val="21"/>
+          <w:szCs w:val="21"/>
+          <w:lang w:eastAsia="es-AR"/>
+        </w:rPr>
+      </w:pPr>
+      <w:r>
+        <w:rPr>
+          <w:rFonts w:ascii="Consolas" w:eastAsia="Times New Roman" w:hAnsi="Consolas" w:cs="Times New Roman"/>
+          <w:color w:val="D4D4D4"/>
+          <w:sz w:val="21"/>
+          <w:szCs w:val="21"/>
+          <w:lang w:eastAsia="es-AR"/>
+        </w:rPr>
+        <w:t xml:space="preserve">    </w:t>
+      </w:r>
+      <w:proofErr w:type="spellStart"/>
+      <w:r>
+        <w:rPr>
+          <w:rFonts w:ascii="Consolas" w:eastAsia="Times New Roman" w:hAnsi="Consolas" w:cs="Times New Roman"/>
+          <w:color w:val="D4D4D4"/>
+          <w:sz w:val="21"/>
+          <w:szCs w:val="21"/>
+          <w:lang w:eastAsia="es-AR"/>
+        </w:rPr>
+        <w:t>sendfile</w:t>
+      </w:r>
+      <w:proofErr w:type="spellEnd"/>
+      <w:r>
+        <w:rPr>
+          <w:rFonts w:ascii="Consolas" w:eastAsia="Times New Roman" w:hAnsi="Consolas" w:cs="Times New Roman"/>
+          <w:color w:val="D4D4D4"/>
+          <w:sz w:val="21"/>
+          <w:szCs w:val="21"/>
+          <w:lang w:eastAsia="es-AR"/>
+        </w:rPr>
+        <w:t xml:space="preserve">        </w:t>
+      </w:r>
+      <w:proofErr w:type="spellStart"/>
+      <w:r>
+        <w:rPr>
+          <w:rFonts w:ascii="Consolas" w:eastAsia="Times New Roman" w:hAnsi="Consolas" w:cs="Times New Roman"/>
+          <w:color w:val="D4D4D4"/>
+          <w:sz w:val="21"/>
+          <w:szCs w:val="21"/>
+          <w:lang w:eastAsia="es-AR"/>
+        </w:rPr>
+        <w:t>on</w:t>
+      </w:r>
+      <w:proofErr w:type="spellEnd"/>
+      <w:r>
+        <w:rPr>
+          <w:rFonts w:ascii="Consolas" w:eastAsia="Times New Roman" w:hAnsi="Consolas" w:cs="Times New Roman"/>
+          <w:color w:val="6A9955"/>
+          <w:sz w:val="21"/>
+          <w:szCs w:val="21"/>
+          <w:lang w:eastAsia="es-AR"/>
+        </w:rPr>
+        <w:t>;</w:t>
+      </w:r>
+    </w:p>
+    <w:p>
+      <w:pPr>
+        <w:shd w:val="clear" w:color="auto" w:fill="1E1E1E"/>
+        <w:spacing w:after="0" w:line="285" w:lineRule="atLeast"/>
+        <w:rPr>
+          <w:rFonts w:ascii="Consolas" w:eastAsia="Times New Roman" w:hAnsi="Consolas" w:cs="Times New Roman"/>
+          <w:color w:val="D4D4D4"/>
+          <w:sz w:val="21"/>
+          <w:szCs w:val="21"/>
+          <w:lang w:eastAsia="es-AR"/>
+        </w:rPr>
+      </w:pPr>
+    </w:p>
+    <w:p>
+      <w:pPr>
+        <w:shd w:val="clear" w:color="auto" w:fill="1E1E1E"/>
+        <w:spacing w:after="0" w:line="285" w:lineRule="atLeast"/>
+        <w:rPr>
+          <w:rFonts w:ascii="Consolas" w:eastAsia="Times New Roman" w:hAnsi="Consolas" w:cs="Times New Roman"/>
+          <w:color w:val="D4D4D4"/>
+          <w:sz w:val="21"/>
+          <w:szCs w:val="21"/>
+          <w:lang w:eastAsia="es-AR"/>
+        </w:rPr>
+      </w:pPr>
+      <w:r>
+        <w:rPr>
+          <w:rFonts w:ascii="Consolas" w:eastAsia="Times New Roman" w:hAnsi="Consolas" w:cs="Times New Roman"/>
+          <w:color w:val="D4D4D4"/>
+          <w:sz w:val="21"/>
+          <w:szCs w:val="21"/>
+          <w:lang w:eastAsia="es-AR"/>
+        </w:rPr>
+        <w:t xml:space="preserve">    </w:t>
+      </w:r>
+      <w:proofErr w:type="spellStart"/>
+      <w:r>
+        <w:rPr>
+          <w:rFonts w:ascii="Consolas" w:eastAsia="Times New Roman" w:hAnsi="Consolas" w:cs="Times New Roman"/>
+          <w:color w:val="D4D4D4"/>
+          <w:sz w:val="21"/>
+          <w:szCs w:val="21"/>
+          <w:lang w:eastAsia="es-AR"/>
+        </w:rPr>
+        <w:t>upstream</w:t>
+      </w:r>
+      <w:proofErr w:type="spellEnd"/>
+      <w:r>
+        <w:rPr>
+          <w:rFonts w:ascii="Consolas" w:eastAsia="Times New Roman" w:hAnsi="Consolas" w:cs="Times New Roman"/>
+          <w:color w:val="D4D4D4"/>
+          <w:sz w:val="21"/>
+          <w:szCs w:val="21"/>
+          <w:lang w:eastAsia="es-AR"/>
+        </w:rPr>
+        <w:t xml:space="preserve"> </w:t>
+      </w:r>
+      <w:proofErr w:type="spellStart"/>
+      <w:r>
+        <w:rPr>
+          <w:rFonts w:ascii="Consolas" w:eastAsia="Times New Roman" w:hAnsi="Consolas" w:cs="Times New Roman"/>
+          <w:color w:val="D4D4D4"/>
+          <w:sz w:val="21"/>
+          <w:szCs w:val="21"/>
+          <w:lang w:eastAsia="es-AR"/>
+        </w:rPr>
+        <w:t>backend</w:t>
+      </w:r>
+      <w:proofErr w:type="spellEnd"/>
+      <w:r>
+        <w:rPr>
+          <w:rFonts w:ascii="Consolas" w:eastAsia="Times New Roman" w:hAnsi="Consolas" w:cs="Times New Roman"/>
+          <w:color w:val="D4D4D4"/>
+          <w:sz w:val="21"/>
+          <w:szCs w:val="21"/>
+          <w:lang w:eastAsia="es-AR"/>
+        </w:rPr>
+        <w:t xml:space="preserve"> {</w:t>
+      </w:r>
+    </w:p>
+    <w:p>
+      <w:pPr>
+        <w:shd w:val="clear" w:color="auto" w:fill="1E1E1E"/>
+        <w:spacing w:after="0" w:line="285" w:lineRule="atLeast"/>
+        <w:rPr>
+          <w:rFonts w:ascii="Consolas" w:eastAsia="Times New Roman" w:hAnsi="Consolas" w:cs="Times New Roman"/>
+          <w:color w:val="D4D4D4"/>
+          <w:sz w:val="21"/>
+          <w:szCs w:val="21"/>
+          <w:lang w:eastAsia="es-AR"/>
+        </w:rPr>
+      </w:pPr>
+      <w:r>
+        <w:rPr>
+          <w:rFonts w:ascii="Consolas" w:eastAsia="Times New Roman" w:hAnsi="Consolas" w:cs="Times New Roman"/>
+          <w:color w:val="D4D4D4"/>
+          <w:sz w:val="21"/>
+          <w:szCs w:val="21"/>
+          <w:lang w:eastAsia="es-AR"/>
+        </w:rPr>
+        <w:t>        server localhost:8082</w:t>
+      </w:r>
+      <w:r>
+        <w:rPr>
+          <w:rFonts w:ascii="Consolas" w:eastAsia="Times New Roman" w:hAnsi="Consolas" w:cs="Times New Roman"/>
+          <w:color w:val="6A9955"/>
+          <w:sz w:val="21"/>
+          <w:szCs w:val="21"/>
+          <w:lang w:eastAsia="es-AR"/>
+        </w:rPr>
+        <w:t>;</w:t>
+      </w:r>
+    </w:p>
+    <w:p>
+      <w:pPr>
+        <w:shd w:val="clear" w:color="auto" w:fill="1E1E1E"/>
+        <w:spacing w:after="0" w:line="285" w:lineRule="atLeast"/>
+        <w:rPr>
+          <w:rFonts w:ascii="Consolas" w:eastAsia="Times New Roman" w:hAnsi="Consolas" w:cs="Times New Roman"/>
+          <w:color w:val="D4D4D4"/>
+          <w:sz w:val="21"/>
+          <w:szCs w:val="21"/>
+          <w:lang w:eastAsia="es-AR"/>
+        </w:rPr>
+      </w:pPr>
+      <w:r>
+        <w:rPr>
+          <w:rFonts w:ascii="Consolas" w:eastAsia="Times New Roman" w:hAnsi="Consolas" w:cs="Times New Roman"/>
+          <w:color w:val="D4D4D4"/>
+          <w:sz w:val="21"/>
+          <w:szCs w:val="21"/>
+          <w:lang w:eastAsia="es-AR"/>
+        </w:rPr>
+        <w:t>        server localhost:8083</w:t>
+      </w:r>
+      <w:r>
+        <w:rPr>
+          <w:rFonts w:ascii="Consolas" w:eastAsia="Times New Roman" w:hAnsi="Consolas" w:cs="Times New Roman"/>
+          <w:color w:val="6A9955"/>
+          <w:sz w:val="21"/>
+          <w:szCs w:val="21"/>
+          <w:lang w:eastAsia="es-AR"/>
+        </w:rPr>
+        <w:t>;</w:t>
+      </w:r>
+    </w:p>
+    <w:p>
+      <w:pPr>
+        <w:shd w:val="clear" w:color="auto" w:fill="1E1E1E"/>
+        <w:spacing w:after="0" w:line="285" w:lineRule="atLeast"/>
+        <w:rPr>
+          <w:rFonts w:ascii="Consolas" w:eastAsia="Times New Roman" w:hAnsi="Consolas" w:cs="Times New Roman"/>
+          <w:color w:val="D4D4D4"/>
+          <w:sz w:val="21"/>
+          <w:szCs w:val="21"/>
+          <w:lang w:eastAsia="es-AR"/>
+        </w:rPr>
+      </w:pPr>
+      <w:r>
+        <w:rPr>
+          <w:rFonts w:ascii="Consolas" w:eastAsia="Times New Roman" w:hAnsi="Consolas" w:cs="Times New Roman"/>
+          <w:color w:val="D4D4D4"/>
+          <w:sz w:val="21"/>
+          <w:szCs w:val="21"/>
+          <w:lang w:eastAsia="es-AR"/>
+        </w:rPr>
+        <w:t>        server localhost:8084</w:t>
+      </w:r>
+      <w:r>
+        <w:rPr>
+          <w:rFonts w:ascii="Consolas" w:eastAsia="Times New Roman" w:hAnsi="Consolas" w:cs="Times New Roman"/>
+          <w:color w:val="6A9955"/>
+          <w:sz w:val="21"/>
+          <w:szCs w:val="21"/>
+          <w:lang w:eastAsia="es-AR"/>
+        </w:rPr>
+        <w:t>;</w:t>
+      </w:r>
+    </w:p>
+    <w:p>
+      <w:pPr>
+        <w:shd w:val="clear" w:color="auto" w:fill="1E1E1E"/>
+        <w:spacing w:after="0" w:line="285" w:lineRule="atLeast"/>
+        <w:rPr>
+          <w:rFonts w:ascii="Consolas" w:eastAsia="Times New Roman" w:hAnsi="Consolas" w:cs="Times New Roman"/>
+          <w:color w:val="D4D4D4"/>
+          <w:sz w:val="21"/>
+          <w:szCs w:val="21"/>
+          <w:lang w:eastAsia="es-AR"/>
+        </w:rPr>
+      </w:pPr>
+      <w:r>
+        <w:rPr>
+          <w:rFonts w:ascii="Consolas" w:eastAsia="Times New Roman" w:hAnsi="Consolas" w:cs="Times New Roman"/>
+          <w:color w:val="D4D4D4"/>
+          <w:sz w:val="21"/>
+          <w:szCs w:val="21"/>
+          <w:lang w:eastAsia="es-AR"/>
+        </w:rPr>
+        <w:t>        server localhost:8085</w:t>
+      </w:r>
+      <w:r>
+        <w:rPr>
+          <w:rFonts w:ascii="Consolas" w:eastAsia="Times New Roman" w:hAnsi="Consolas" w:cs="Times New Roman"/>
+          <w:color w:val="6A9955"/>
+          <w:sz w:val="21"/>
+          <w:szCs w:val="21"/>
+          <w:lang w:eastAsia="es-AR"/>
+        </w:rPr>
+        <w:t>;</w:t>
+      </w:r>
+    </w:p>
+    <w:p>
+      <w:pPr>
+        <w:shd w:val="clear" w:color="auto" w:fill="1E1E1E"/>
+        <w:spacing w:after="0" w:line="285" w:lineRule="atLeast"/>
+        <w:rPr>
+          <w:rFonts w:ascii="Consolas" w:eastAsia="Times New Roman" w:hAnsi="Consolas" w:cs="Times New Roman"/>
+          <w:color w:val="D4D4D4"/>
+          <w:sz w:val="21"/>
+          <w:szCs w:val="21"/>
+          <w:lang w:eastAsia="es-AR"/>
+        </w:rPr>
+      </w:pPr>
+      <w:r>
+        <w:rPr>
+          <w:rFonts w:ascii="Consolas" w:eastAsia="Times New Roman" w:hAnsi="Consolas" w:cs="Times New Roman"/>
+          <w:color w:val="D4D4D4"/>
+          <w:sz w:val="21"/>
+          <w:szCs w:val="21"/>
+          <w:lang w:eastAsia="es-AR"/>
+        </w:rPr>
+        <w:t>    }</w:t>
+      </w:r>
+    </w:p>
+    <w:p>
+      <w:pPr>
+        <w:shd w:val="clear" w:color="auto" w:fill="1E1E1E"/>
+        <w:spacing w:after="0" w:line="285" w:lineRule="atLeast"/>
+        <w:rPr>
+          <w:rFonts w:ascii="Consolas" w:eastAsia="Times New Roman" w:hAnsi="Consolas" w:cs="Times New Roman"/>
+          <w:color w:val="D4D4D4"/>
+          <w:sz w:val="21"/>
+          <w:szCs w:val="21"/>
+          <w:lang w:eastAsia="es-AR"/>
+        </w:rPr>
+      </w:pPr>
+    </w:p>
+    <w:p>
+      <w:pPr>
+        <w:shd w:val="clear" w:color="auto" w:fill="1E1E1E"/>
+        <w:spacing w:after="0" w:line="285" w:lineRule="atLeast"/>
+        <w:rPr>
+          <w:rFonts w:ascii="Consolas" w:eastAsia="Times New Roman" w:hAnsi="Consolas" w:cs="Times New Roman"/>
+          <w:color w:val="D4D4D4"/>
+          <w:sz w:val="21"/>
+          <w:szCs w:val="21"/>
+          <w:lang w:eastAsia="es-AR"/>
+        </w:rPr>
+      </w:pPr>
+      <w:r>
+        <w:rPr>
+          <w:rFonts w:ascii="Consolas" w:eastAsia="Times New Roman" w:hAnsi="Consolas" w:cs="Times New Roman"/>
+          <w:color w:val="D4D4D4"/>
+          <w:sz w:val="21"/>
+          <w:szCs w:val="21"/>
+          <w:lang w:eastAsia="es-AR"/>
+        </w:rPr>
+        <w:t>    server {</w:t>
+      </w:r>
+    </w:p>
+    <w:p>
+      <w:pPr>
+        <w:shd w:val="clear" w:color="auto" w:fill="1E1E1E"/>
+        <w:spacing w:after="0" w:line="285" w:lineRule="atLeast"/>
+        <w:rPr>
+          <w:rFonts w:ascii="Consolas" w:eastAsia="Times New Roman" w:hAnsi="Consolas" w:cs="Times New Roman"/>
+          <w:color w:val="D4D4D4"/>
+          <w:sz w:val="21"/>
+          <w:szCs w:val="21"/>
+          <w:lang w:eastAsia="es-AR"/>
+        </w:rPr>
+      </w:pPr>
+      <w:r>
+        <w:rPr>
+          <w:rFonts w:ascii="Consolas" w:eastAsia="Times New Roman" w:hAnsi="Consolas" w:cs="Times New Roman"/>
+          <w:color w:val="D4D4D4"/>
+          <w:sz w:val="21"/>
+          <w:szCs w:val="21"/>
+          <w:lang w:eastAsia="es-AR"/>
+        </w:rPr>
+        <w:t>        listen       80</w:t>
+      </w:r>
+      <w:r>
+        <w:rPr>
+          <w:rFonts w:ascii="Consolas" w:eastAsia="Times New Roman" w:hAnsi="Consolas" w:cs="Times New Roman"/>
+          <w:color w:val="6A9955"/>
+          <w:sz w:val="21"/>
+          <w:szCs w:val="21"/>
+          <w:lang w:eastAsia="es-AR"/>
+        </w:rPr>
+        <w:t>;</w:t>
+      </w:r>
+    </w:p>
+    <w:p>
+      <w:pPr>
+        <w:shd w:val="clear" w:color="auto" w:fill="1E1E1E"/>
+        <w:spacing w:after="0" w:line="285" w:lineRule="atLeast"/>
+        <w:rPr>
+          <w:rFonts w:ascii="Consolas" w:eastAsia="Times New Roman" w:hAnsi="Consolas" w:cs="Times New Roman"/>
+          <w:color w:val="D4D4D4"/>
+          <w:sz w:val="21"/>
+          <w:szCs w:val="21"/>
+          <w:lang w:eastAsia="es-AR"/>
+        </w:rPr>
+      </w:pPr>
+    </w:p>
+    <w:p>
+      <w:pPr>
+        <w:shd w:val="clear" w:color="auto" w:fill="1E1E1E"/>
+        <w:spacing w:after="0" w:line="285" w:lineRule="atLeast"/>
+        <w:rPr>
+          <w:rFonts w:ascii="Consolas" w:eastAsia="Times New Roman" w:hAnsi="Consolas" w:cs="Times New Roman"/>
+          <w:color w:val="D4D4D4"/>
+          <w:sz w:val="21"/>
+          <w:szCs w:val="21"/>
+          <w:lang w:eastAsia="es-AR"/>
+        </w:rPr>
+      </w:pPr>
+      <w:r>
+        <w:rPr>
+          <w:rFonts w:ascii="Consolas" w:eastAsia="Times New Roman" w:hAnsi="Consolas" w:cs="Times New Roman"/>
+          <w:color w:val="D4D4D4"/>
+          <w:sz w:val="21"/>
+          <w:szCs w:val="21"/>
+          <w:lang w:eastAsia="es-AR"/>
+        </w:rPr>
+        <w:t xml:space="preserve">        </w:t>
+      </w:r>
+      <w:proofErr w:type="spellStart"/>
+      <w:r>
+        <w:rPr>
+          <w:rFonts w:ascii="Consolas" w:eastAsia="Times New Roman" w:hAnsi="Consolas" w:cs="Times New Roman"/>
+          <w:color w:val="D4D4D4"/>
+          <w:sz w:val="21"/>
+          <w:szCs w:val="21"/>
+          <w:lang w:eastAsia="es-AR"/>
+        </w:rPr>
+        <w:t>location</w:t>
+      </w:r>
+      <w:proofErr w:type="spellEnd"/>
+      <w:r>
+        <w:rPr>
+          <w:rFonts w:ascii="Consolas" w:eastAsia="Times New Roman" w:hAnsi="Consolas" w:cs="Times New Roman"/>
+          <w:color w:val="D4D4D4"/>
+          <w:sz w:val="21"/>
+          <w:szCs w:val="21"/>
+          <w:lang w:eastAsia="es-AR"/>
+        </w:rPr>
+        <w:t xml:space="preserve"> / {</w:t>
+      </w:r>
+    </w:p>
+    <w:p>
+      <w:pPr>
+        <w:shd w:val="clear" w:color="auto" w:fill="1E1E1E"/>
+        <w:spacing w:after="0" w:line="285" w:lineRule="atLeast"/>
+        <w:rPr>
+          <w:rFonts w:ascii="Consolas" w:eastAsia="Times New Roman" w:hAnsi="Consolas" w:cs="Times New Roman"/>
+          <w:color w:val="D4D4D4"/>
+          <w:sz w:val="21"/>
+          <w:szCs w:val="21"/>
+          <w:lang w:eastAsia="es-AR"/>
+        </w:rPr>
+      </w:pPr>
+      <w:r>
+        <w:rPr>
+          <w:rFonts w:ascii="Consolas" w:eastAsia="Times New Roman" w:hAnsi="Consolas" w:cs="Times New Roman"/>
+          <w:color w:val="D4D4D4"/>
+          <w:sz w:val="21"/>
+          <w:szCs w:val="21"/>
+          <w:lang w:eastAsia="es-AR"/>
+        </w:rPr>
+        <w:t xml:space="preserve">            </w:t>
+      </w:r>
+      <w:proofErr w:type="spellStart"/>
+      <w:r>
+        <w:rPr>
+          <w:rFonts w:ascii="Consolas" w:eastAsia="Times New Roman" w:hAnsi="Consolas" w:cs="Times New Roman"/>
+          <w:color w:val="D4D4D4"/>
+          <w:sz w:val="21"/>
+          <w:szCs w:val="21"/>
+          <w:lang w:eastAsia="es-AR"/>
+        </w:rPr>
+        <w:t>proxy_pass</w:t>
+      </w:r>
+      <w:proofErr w:type="spellEnd"/>
+      <w:r>
+        <w:rPr>
+          <w:rFonts w:ascii="Consolas" w:eastAsia="Times New Roman" w:hAnsi="Consolas" w:cs="Times New Roman"/>
+          <w:color w:val="D4D4D4"/>
+          <w:sz w:val="21"/>
+          <w:szCs w:val="21"/>
+          <w:lang w:eastAsia="es-AR"/>
+        </w:rPr>
+        <w:t xml:space="preserve"> http://backend</w:t>
+      </w:r>
+      <w:r>
+        <w:rPr>
+          <w:rFonts w:ascii="Consolas" w:eastAsia="Times New Roman" w:hAnsi="Consolas" w:cs="Times New Roman"/>
+          <w:color w:val="6A9955"/>
+          <w:sz w:val="21"/>
+          <w:szCs w:val="21"/>
+          <w:lang w:eastAsia="es-AR"/>
+        </w:rPr>
+        <w:t>;</w:t>
+      </w:r>
+    </w:p>
+    <w:p>
+      <w:pPr>
+        <w:shd w:val="clear" w:color="auto" w:fill="1E1E1E"/>
+        <w:spacing w:after="0" w:line="285" w:lineRule="atLeast"/>
+        <w:rPr>
+          <w:rFonts w:ascii="Consolas" w:eastAsia="Times New Roman" w:hAnsi="Consolas" w:cs="Times New Roman"/>
+          <w:color w:val="D4D4D4"/>
+          <w:sz w:val="21"/>
+          <w:szCs w:val="21"/>
+          <w:lang w:eastAsia="es-AR"/>
+        </w:rPr>
+      </w:pPr>
+      <w:r>
+        <w:rPr>
+          <w:rFonts w:ascii="Consolas" w:eastAsia="Times New Roman" w:hAnsi="Consolas" w:cs="Times New Roman"/>
+          <w:color w:val="D4D4D4"/>
+          <w:sz w:val="21"/>
+          <w:szCs w:val="21"/>
+          <w:lang w:eastAsia="es-AR"/>
+        </w:rPr>
+        <w:t>        }</w:t>
+      </w:r>
+    </w:p>
+    <w:p>
+      <w:pPr>
+        <w:shd w:val="clear" w:color="auto" w:fill="1E1E1E"/>
+        <w:spacing w:after="0" w:line="285" w:lineRule="atLeast"/>
+        <w:rPr>
+          <w:rFonts w:ascii="Consolas" w:eastAsia="Times New Roman" w:hAnsi="Consolas" w:cs="Times New Roman"/>
+          <w:color w:val="D4D4D4"/>
+          <w:sz w:val="21"/>
+          <w:szCs w:val="21"/>
+          <w:lang w:eastAsia="es-AR"/>
+        </w:rPr>
+      </w:pPr>
+    </w:p>
+    <w:p>
+      <w:pPr>
+        <w:shd w:val="clear" w:color="auto" w:fill="1E1E1E"/>
+        <w:spacing w:after="0" w:line="285" w:lineRule="atLeast"/>
+        <w:rPr>
+          <w:rFonts w:ascii="Consolas" w:eastAsia="Times New Roman" w:hAnsi="Consolas" w:cs="Times New Roman"/>
+          <w:color w:val="D4D4D4"/>
+          <w:sz w:val="21"/>
+          <w:szCs w:val="21"/>
+          <w:lang w:eastAsia="es-AR"/>
+        </w:rPr>
+      </w:pPr>
+      <w:r>
+        <w:rPr>
+          <w:rFonts w:ascii="Consolas" w:eastAsia="Times New Roman" w:hAnsi="Consolas" w:cs="Times New Roman"/>
+          <w:color w:val="D4D4D4"/>
+          <w:sz w:val="21"/>
+          <w:szCs w:val="21"/>
+          <w:lang w:eastAsia="es-AR"/>
+        </w:rPr>
+        <w:t xml:space="preserve">        </w:t>
+      </w:r>
+      <w:proofErr w:type="spellStart"/>
+      <w:r>
+        <w:rPr>
+          <w:rFonts w:ascii="Consolas" w:eastAsia="Times New Roman" w:hAnsi="Consolas" w:cs="Times New Roman"/>
+          <w:color w:val="D4D4D4"/>
+          <w:sz w:val="21"/>
+          <w:szCs w:val="21"/>
+          <w:lang w:eastAsia="es-AR"/>
+        </w:rPr>
+        <w:t>location</w:t>
+      </w:r>
+      <w:proofErr w:type="spellEnd"/>
+      <w:r>
+        <w:rPr>
+          <w:rFonts w:ascii="Consolas" w:eastAsia="Times New Roman" w:hAnsi="Consolas" w:cs="Times New Roman"/>
+          <w:color w:val="D4D4D4"/>
+          <w:sz w:val="21"/>
+          <w:szCs w:val="21"/>
+          <w:lang w:eastAsia="es-AR"/>
+        </w:rPr>
+        <w:t xml:space="preserve"> /</w:t>
+      </w:r>
+      <w:proofErr w:type="spellStart"/>
+      <w:r>
+        <w:rPr>
+          <w:rFonts w:ascii="Consolas" w:eastAsia="Times New Roman" w:hAnsi="Consolas" w:cs="Times New Roman"/>
+          <w:color w:val="D4D4D4"/>
+          <w:sz w:val="21"/>
+          <w:szCs w:val="21"/>
+          <w:lang w:eastAsia="es-AR"/>
+        </w:rPr>
+        <w:t>static</w:t>
+      </w:r>
+      <w:proofErr w:type="spellEnd"/>
+      <w:r>
+        <w:rPr>
+          <w:rFonts w:ascii="Consolas" w:eastAsia="Times New Roman" w:hAnsi="Consolas" w:cs="Times New Roman"/>
+          <w:color w:val="D4D4D4"/>
+          <w:sz w:val="21"/>
+          <w:szCs w:val="21"/>
+          <w:lang w:eastAsia="es-AR"/>
+        </w:rPr>
+        <w:t>/ {</w:t>
+      </w:r>
+    </w:p>
+    <w:p>
+      <w:pPr>
+        <w:shd w:val="clear" w:color="auto" w:fill="1E1E1E"/>
+        <w:spacing w:after="0" w:line="285" w:lineRule="atLeast"/>
+        <w:rPr>
+          <w:rFonts w:ascii="Consolas" w:eastAsia="Times New Roman" w:hAnsi="Consolas" w:cs="Times New Roman"/>
+          <w:color w:val="D4D4D4"/>
+          <w:sz w:val="21"/>
+          <w:szCs w:val="21"/>
+          <w:lang w:eastAsia="es-AR"/>
+        </w:rPr>
+      </w:pPr>
+      <w:r>
+        <w:rPr>
+          <w:rFonts w:ascii="Consolas" w:eastAsia="Times New Roman" w:hAnsi="Consolas" w:cs="Times New Roman"/>
+          <w:color w:val="D4D4D4"/>
+          <w:sz w:val="21"/>
+          <w:szCs w:val="21"/>
+          <w:lang w:eastAsia="es-AR"/>
+        </w:rPr>
+        <w:t>            alias /</w:t>
+      </w:r>
+      <w:proofErr w:type="spellStart"/>
+      <w:r>
+        <w:rPr>
+          <w:rFonts w:ascii="Consolas" w:eastAsia="Times New Roman" w:hAnsi="Consolas" w:cs="Times New Roman"/>
+          <w:color w:val="D4D4D4"/>
+          <w:sz w:val="21"/>
+          <w:szCs w:val="21"/>
+          <w:lang w:eastAsia="es-AR"/>
+        </w:rPr>
+        <w:t>html</w:t>
+      </w:r>
+      <w:proofErr w:type="spellEnd"/>
+      <w:r>
+        <w:rPr>
+          <w:rFonts w:ascii="Consolas" w:eastAsia="Times New Roman" w:hAnsi="Consolas" w:cs="Times New Roman"/>
+          <w:color w:val="6A9955"/>
+          <w:sz w:val="21"/>
+          <w:szCs w:val="21"/>
+          <w:lang w:eastAsia="es-AR"/>
+        </w:rPr>
+        <w:t>;</w:t>
+      </w:r>
+    </w:p>
+    <w:p>
+      <w:pPr>
+        <w:shd w:val="clear" w:color="auto" w:fill="1E1E1E"/>
+        <w:spacing w:after="0" w:line="285" w:lineRule="atLeast"/>
+        <w:rPr>
+          <w:rFonts w:ascii="Consolas" w:eastAsia="Times New Roman" w:hAnsi="Consolas" w:cs="Times New Roman"/>
+          <w:color w:val="D4D4D4"/>
+          <w:sz w:val="21"/>
+          <w:szCs w:val="21"/>
+          <w:lang w:eastAsia="es-AR"/>
+        </w:rPr>
+      </w:pPr>
+      <w:r>
+        <w:rPr>
+          <w:rFonts w:ascii="Consolas" w:eastAsia="Times New Roman" w:hAnsi="Consolas" w:cs="Times New Roman"/>
+          <w:color w:val="D4D4D4"/>
+          <w:sz w:val="21"/>
+          <w:szCs w:val="21"/>
+          <w:lang w:eastAsia="es-AR"/>
+        </w:rPr>
+        <w:t>        }</w:t>
+      </w:r>
+    </w:p>
+    <w:p>
+      <w:pPr>
+        <w:shd w:val="clear" w:color="auto" w:fill="1E1E1E"/>
+        <w:spacing w:after="0" w:line="285" w:lineRule="atLeast"/>
+        <w:rPr>
+          <w:rFonts w:ascii="Consolas" w:eastAsia="Times New Roman" w:hAnsi="Consolas" w:cs="Times New Roman"/>
+          <w:color w:val="D4D4D4"/>
+          <w:sz w:val="21"/>
+          <w:szCs w:val="21"/>
+          <w:lang w:eastAsia="es-AR"/>
+        </w:rPr>
+      </w:pPr>
+    </w:p>
+    <w:p>
+      <w:pPr>
+        <w:shd w:val="clear" w:color="auto" w:fill="1E1E1E"/>
+        <w:spacing w:after="0" w:line="285" w:lineRule="atLeast"/>
+        <w:rPr>
+          <w:rFonts w:ascii="Consolas" w:eastAsia="Times New Roman" w:hAnsi="Consolas" w:cs="Times New Roman"/>
+          <w:color w:val="D4D4D4"/>
+          <w:sz w:val="21"/>
+          <w:szCs w:val="21"/>
+          <w:lang w:eastAsia="es-AR"/>
+        </w:rPr>
+      </w:pPr>
+      <w:r>
+        <w:rPr>
+          <w:rFonts w:ascii="Consolas" w:eastAsia="Times New Roman" w:hAnsi="Consolas" w:cs="Times New Roman"/>
+          <w:color w:val="D4D4D4"/>
+          <w:sz w:val="21"/>
+          <w:szCs w:val="21"/>
+          <w:lang w:eastAsia="es-AR"/>
+        </w:rPr>
+        <w:t>    }</w:t>
+      </w:r>
+    </w:p>
+    <w:p>
+      <w:pPr>
+        <w:shd w:val="clear" w:color="auto" w:fill="1E1E1E"/>
+        <w:spacing w:after="0" w:line="285" w:lineRule="atLeast"/>
+        <w:rPr>
+          <w:rFonts w:ascii="Consolas" w:eastAsia="Times New Roman" w:hAnsi="Consolas" w:cs="Times New Roman"/>
+          <w:color w:val="D4D4D4"/>
+          <w:sz w:val="21"/>
+          <w:szCs w:val="21"/>
+          <w:lang w:eastAsia="es-AR"/>
+        </w:rPr>
+      </w:pPr>
+      <w:r>
+        <w:rPr>
+          <w:rFonts w:ascii="Consolas" w:eastAsia="Times New Roman" w:hAnsi="Consolas" w:cs="Times New Roman"/>
+          <w:color w:val="D4D4D4"/>
+          <w:sz w:val="21"/>
+          <w:szCs w:val="21"/>
+          <w:lang w:eastAsia="es-AR"/>
+        </w:rPr>
+        <w:t>}</w:t>
+      </w:r>
+    </w:p>
+    <w:p/>
+    <w:p>
+      <w:pPr>
+        <w:rPr>
+          <w:u w:val="single"/>
+        </w:rPr>
+      </w:pPr>
+      <w:r>
+        <w:rPr>
+          <w:u w:val="single"/>
+        </w:rPr>
+        <w:t>Navegador</w:t>
+      </w:r>
+    </w:p>
+    <w:p>
+      <w:pPr>
+        <w:pBdr>
+          <w:top w:val="single" w:sz="4" w:space="1" w:color="auto"/>
+          <w:left w:val="single" w:sz="4" w:space="4" w:color="auto"/>
+          <w:bottom w:val="single" w:sz="4" w:space="1" w:color="auto"/>
+          <w:right w:val="single" w:sz="4" w:space="4" w:color="auto"/>
+        </w:pBdr>
+        <w:rPr>
+          <w:u w:val="single"/>
+        </w:rPr>
+      </w:pPr>
+      <w:r>
+        <w:rPr>
+          <w:noProof/>
+        </w:rPr>
+        <w:drawing>
+          <wp:inline distT="0" distB="0" distL="0" distR="0" wp14:anchorId="78F8FFC1" wp14:editId="5414E95D">
+            <wp:extent cx="2286000" cy="861934"/>
+            <wp:effectExtent l="0" t="0" r="0" b="0"/>
+            <wp:docPr id="6" name="Imagen 6"/>
+            <wp:cNvGraphicFramePr>
+              <a:graphicFrameLocks xmlns:a="http://schemas.openxmlformats.org/drawingml/2006/main" noChangeAspect="1"/>
+            </wp:cNvGraphicFramePr>
+            <a:graphic xmlns:a="http://schemas.openxmlformats.org/drawingml/2006/main">
+              <a:graphicData uri="http://schemas.openxmlformats.org/drawingml/2006/picture">
+                <pic:pic xmlns:pic="http://schemas.openxmlformats.org/drawingml/2006/picture">
+                  <pic:nvPicPr>
+                    <pic:cNvPr id="1" name=""/>
+                    <pic:cNvPicPr/>
+                  </pic:nvPicPr>
+                  <pic:blipFill>
+                    <a:blip r:embed="rId27"/>
+                    <a:stretch>
+                      <a:fillRect/>
+                    </a:stretch>
+                  </pic:blipFill>
+                  <pic:spPr>
+                    <a:xfrm>
+                      <a:off x="0" y="0"/>
+                      <a:ext cx="2294871" cy="865279"/>
+                    </a:xfrm>
+                    <a:prstGeom prst="rect">
+                      <a:avLst/>
+                    </a:prstGeom>
+                  </pic:spPr>
+                </pic:pic>
+              </a:graphicData>
+            </a:graphic>
+          </wp:inline>
+        </w:drawing>
+      </w:r>
+      <w:r>
+        <w:t xml:space="preserve">                    </w:t>
+      </w:r>
+      <w:r>
+        <w:rPr>
+          <w:noProof/>
+        </w:rPr>
+        <w:drawing>
+          <wp:inline distT="0" distB="0" distL="0" distR="0" wp14:anchorId="01C00144" wp14:editId="66745C91">
+            <wp:extent cx="1935480" cy="769528"/>
+            <wp:effectExtent l="0" t="0" r="7620" b="0"/>
+            <wp:docPr id="8" name="Imagen 8"/>
+            <wp:cNvGraphicFramePr>
+              <a:graphicFrameLocks xmlns:a="http://schemas.openxmlformats.org/drawingml/2006/main" noChangeAspect="1"/>
+            </wp:cNvGraphicFramePr>
+            <a:graphic xmlns:a="http://schemas.openxmlformats.org/drawingml/2006/main">
+              <a:graphicData uri="http://schemas.openxmlformats.org/drawingml/2006/picture">
+                <pic:pic xmlns:pic="http://schemas.openxmlformats.org/drawingml/2006/picture">
+                  <pic:nvPicPr>
+                    <pic:cNvPr id="1" name=""/>
+                    <pic:cNvPicPr/>
+                  </pic:nvPicPr>
+                  <pic:blipFill>
+                    <a:blip r:embed="rId28"/>
+                    <a:stretch>
+                      <a:fillRect/>
+                    </a:stretch>
+                  </pic:blipFill>
+                  <pic:spPr>
+                    <a:xfrm>
+                      <a:off x="0" y="0"/>
+                      <a:ext cx="1942764" cy="772424"/>
+                    </a:xfrm>
+                    <a:prstGeom prst="rect">
+                      <a:avLst/>
+                    </a:prstGeom>
+                  </pic:spPr>
+                </pic:pic>
+              </a:graphicData>
+            </a:graphic>
+          </wp:inline>
+        </w:drawing>
+      </w:r>
+    </w:p>
+    <w:p>
+      <w:pPr>
+        <w:pBdr>
+          <w:top w:val="single" w:sz="4" w:space="1" w:color="auto"/>
+          <w:left w:val="single" w:sz="4" w:space="4" w:color="auto"/>
+          <w:bottom w:val="single" w:sz="4" w:space="1" w:color="auto"/>
+          <w:right w:val="single" w:sz="4" w:space="4" w:color="auto"/>
+        </w:pBdr>
+        <w:rPr>
+          <w:u w:val="single"/>
+        </w:rPr>
+      </w:pPr>
+      <w:r>
+        <w:rPr>
+          <w:noProof/>
+        </w:rPr>
+        <w:lastRenderedPageBreak/>
+        <w:drawing>
+          <wp:inline distT="0" distB="0" distL="0" distR="0" wp14:anchorId="473AC721" wp14:editId="341FB397">
+            <wp:extent cx="2217420" cy="999494"/>
+            <wp:effectExtent l="0" t="0" r="0" b="0"/>
+            <wp:docPr id="21" name="Imagen 21"/>
+            <wp:cNvGraphicFramePr>
+              <a:graphicFrameLocks xmlns:a="http://schemas.openxmlformats.org/drawingml/2006/main" noChangeAspect="1"/>
+            </wp:cNvGraphicFramePr>
+            <a:graphic xmlns:a="http://schemas.openxmlformats.org/drawingml/2006/main">
+              <a:graphicData uri="http://schemas.openxmlformats.org/drawingml/2006/picture">
+                <pic:pic xmlns:pic="http://schemas.openxmlformats.org/drawingml/2006/picture">
+                  <pic:nvPicPr>
+                    <pic:cNvPr id="1" name=""/>
+                    <pic:cNvPicPr/>
+                  </pic:nvPicPr>
+                  <pic:blipFill>
+                    <a:blip r:embed="rId29"/>
+                    <a:stretch>
+                      <a:fillRect/>
+                    </a:stretch>
+                  </pic:blipFill>
+                  <pic:spPr>
+                    <a:xfrm>
+                      <a:off x="0" y="0"/>
+                      <a:ext cx="2229839" cy="1005092"/>
+                    </a:xfrm>
+                    <a:prstGeom prst="rect">
+                      <a:avLst/>
+                    </a:prstGeom>
+                  </pic:spPr>
+                </pic:pic>
+              </a:graphicData>
+            </a:graphic>
+          </wp:inline>
+        </w:drawing>
+      </w:r>
+      <w:r>
+        <w:t xml:space="preserve">         </w:t>
+      </w:r>
+      <w:r>
+        <w:rPr>
+          <w:noProof/>
+        </w:rPr>
+        <w:drawing>
+          <wp:inline distT="0" distB="0" distL="0" distR="0" wp14:anchorId="3FBB3B32" wp14:editId="25FD9D1B">
+            <wp:extent cx="2500630" cy="1152525"/>
+            <wp:effectExtent l="0" t="0" r="0" b="9525"/>
+            <wp:docPr id="22" name="Imagen 22"/>
+            <wp:cNvGraphicFramePr>
+              <a:graphicFrameLocks xmlns:a="http://schemas.openxmlformats.org/drawingml/2006/main" noChangeAspect="1"/>
+            </wp:cNvGraphicFramePr>
+            <a:graphic xmlns:a="http://schemas.openxmlformats.org/drawingml/2006/main">
+              <a:graphicData uri="http://schemas.openxmlformats.org/drawingml/2006/picture">
+                <pic:pic xmlns:pic="http://schemas.openxmlformats.org/drawingml/2006/picture">
+                  <pic:nvPicPr>
+                    <pic:cNvPr id="1" name=""/>
+                    <pic:cNvPicPr/>
+                  </pic:nvPicPr>
+                  <pic:blipFill>
+                    <a:blip r:embed="rId30"/>
+                    <a:stretch>
+                      <a:fillRect/>
+                    </a:stretch>
+                  </pic:blipFill>
+                  <pic:spPr>
+                    <a:xfrm>
+                      <a:off x="0" y="0"/>
+                      <a:ext cx="2508636" cy="1156215"/>
+                    </a:xfrm>
+                    <a:prstGeom prst="rect">
+                      <a:avLst/>
+                    </a:prstGeom>
+                  </pic:spPr>
+                </pic:pic>
+              </a:graphicData>
+            </a:graphic>
+          </wp:inline>
+        </w:drawing>
+      </w:r>
+    </w:p>
+    <w:p>
+      <w:pPr>
+        <w:rPr>
+          <w:u w:val="single"/>
+        </w:rPr>
+      </w:pPr>
+    </w:p>
+    <w:p>
+      <w:pPr>
+        <w:rPr>
+          <w:u w:val="single"/>
+        </w:rPr>
+      </w:pPr>
+      <w:r>
+        <w:rPr>
+          <w:u w:val="single"/>
+        </w:rPr>
+        <w:t>Y si voy al puerto 80</w:t>
+      </w:r>
+    </w:p>
+    <w:p>
+      <w:pPr>
+        <w:pBdr>
+          <w:top w:val="single" w:sz="4" w:space="1" w:color="auto"/>
+          <w:left w:val="single" w:sz="4" w:space="4" w:color="auto"/>
+          <w:bottom w:val="single" w:sz="4" w:space="1" w:color="auto"/>
+          <w:right w:val="single" w:sz="4" w:space="4" w:color="auto"/>
+        </w:pBdr>
+        <w:rPr>
+          <w:u w:val="single"/>
+        </w:rPr>
+      </w:pPr>
+      <w:r>
+        <w:rPr>
+          <w:noProof/>
+        </w:rPr>
+        <w:drawing>
+          <wp:inline distT="0" distB="0" distL="0" distR="0" wp14:anchorId="44389122" wp14:editId="0B136E9F">
+            <wp:extent cx="2450801" cy="1074420"/>
+            <wp:effectExtent l="0" t="0" r="6985" b="0"/>
+            <wp:docPr id="23" name="Imagen 23"/>
+            <wp:cNvGraphicFramePr>
+              <a:graphicFrameLocks xmlns:a="http://schemas.openxmlformats.org/drawingml/2006/main" noChangeAspect="1"/>
+            </wp:cNvGraphicFramePr>
+            <a:graphic xmlns:a="http://schemas.openxmlformats.org/drawingml/2006/main">
+              <a:graphicData uri="http://schemas.openxmlformats.org/drawingml/2006/picture">
+                <pic:pic xmlns:pic="http://schemas.openxmlformats.org/drawingml/2006/picture">
+                  <pic:nvPicPr>
+                    <pic:cNvPr id="1" name=""/>
+                    <pic:cNvPicPr/>
+                  </pic:nvPicPr>
+                  <pic:blipFill>
+                    <a:blip r:embed="rId31"/>
+                    <a:stretch>
+                      <a:fillRect/>
+                    </a:stretch>
+                  </pic:blipFill>
+                  <pic:spPr>
+                    <a:xfrm>
+                      <a:off x="0" y="0"/>
+                      <a:ext cx="2454551" cy="1076064"/>
+                    </a:xfrm>
+                    <a:prstGeom prst="rect">
+                      <a:avLst/>
+                    </a:prstGeom>
+                  </pic:spPr>
+                </pic:pic>
+              </a:graphicData>
+            </a:graphic>
+          </wp:inline>
+        </w:drawing>
+      </w:r>
+    </w:p>
+    <w:p>
+      <w:pPr>
+        <w:pBdr>
+          <w:top w:val="single" w:sz="4" w:space="1" w:color="auto"/>
+          <w:left w:val="single" w:sz="4" w:space="4" w:color="auto"/>
+          <w:bottom w:val="single" w:sz="4" w:space="1" w:color="auto"/>
+          <w:right w:val="single" w:sz="4" w:space="4" w:color="auto"/>
+        </w:pBdr>
+        <w:rPr>
+          <w:u w:val="single"/>
+        </w:rPr>
+      </w:pPr>
+      <w:r>
+        <w:rPr>
+          <w:u w:val="single"/>
+        </w:rPr>
+        <w:t xml:space="preserve">Luego </w:t>
+      </w:r>
+    </w:p>
+    <w:p>
+      <w:pPr>
+        <w:pBdr>
+          <w:top w:val="single" w:sz="4" w:space="1" w:color="auto"/>
+          <w:left w:val="single" w:sz="4" w:space="4" w:color="auto"/>
+          <w:bottom w:val="single" w:sz="4" w:space="1" w:color="auto"/>
+          <w:right w:val="single" w:sz="4" w:space="4" w:color="auto"/>
+        </w:pBdr>
+        <w:rPr>
+          <w:u w:val="single"/>
+        </w:rPr>
+      </w:pPr>
+      <w:r>
+        <w:rPr>
+          <w:noProof/>
+        </w:rPr>
+        <w:drawing>
+          <wp:inline distT="0" distB="0" distL="0" distR="0" wp14:anchorId="7A67E5DE" wp14:editId="3CA55635">
+            <wp:extent cx="2575560" cy="1040130"/>
+            <wp:effectExtent l="0" t="0" r="0" b="7620"/>
+            <wp:docPr id="28" name="Imagen 28"/>
+            <wp:cNvGraphicFramePr>
+              <a:graphicFrameLocks xmlns:a="http://schemas.openxmlformats.org/drawingml/2006/main" noChangeAspect="1"/>
+            </wp:cNvGraphicFramePr>
+            <a:graphic xmlns:a="http://schemas.openxmlformats.org/drawingml/2006/main">
+              <a:graphicData uri="http://schemas.openxmlformats.org/drawingml/2006/picture">
+                <pic:pic xmlns:pic="http://schemas.openxmlformats.org/drawingml/2006/picture">
+                  <pic:nvPicPr>
+                    <pic:cNvPr id="1" name=""/>
+                    <pic:cNvPicPr/>
+                  </pic:nvPicPr>
+                  <pic:blipFill>
+                    <a:blip r:embed="rId32"/>
+                    <a:stretch>
+                      <a:fillRect/>
+                    </a:stretch>
+                  </pic:blipFill>
+                  <pic:spPr>
+                    <a:xfrm>
+                      <a:off x="0" y="0"/>
+                      <a:ext cx="2581451" cy="1042509"/>
+                    </a:xfrm>
+                    <a:prstGeom prst="rect">
+                      <a:avLst/>
+                    </a:prstGeom>
+                  </pic:spPr>
+                </pic:pic>
+              </a:graphicData>
+            </a:graphic>
+          </wp:inline>
+        </w:drawing>
+      </w:r>
+    </w:p>
+    <w:p>
+      <w:pPr>
+        <w:pBdr>
+          <w:top w:val="single" w:sz="4" w:space="1" w:color="auto"/>
+          <w:left w:val="single" w:sz="4" w:space="4" w:color="auto"/>
+          <w:bottom w:val="single" w:sz="4" w:space="1" w:color="auto"/>
+          <w:right w:val="single" w:sz="4" w:space="4" w:color="auto"/>
+        </w:pBdr>
+        <w:rPr>
+          <w:u w:val="single"/>
+        </w:rPr>
+      </w:pPr>
+      <w:r>
+        <w:rPr>
+          <w:u w:val="single"/>
+        </w:rPr>
+        <w:t>Y así los 4 servidores.</w:t>
+      </w:r>
+    </w:p>
+    <w:p>
+      <w:pPr>
+        <w:rPr>
+          <w:u w:val="single"/>
+        </w:rPr>
+      </w:pPr>
+    </w:p>
+    <w:p/>
+    <w:p>
+      <w:r>
+        <w:t xml:space="preserve">Modifique </w:t>
+      </w:r>
+      <w:proofErr w:type="spellStart"/>
+      <w:r>
+        <w:t>nginx.config</w:t>
+      </w:r>
+      <w:proofErr w:type="spellEnd"/>
+      <w:r>
+        <w:t xml:space="preserve"> para que ahora sea cuando voy a api/</w:t>
+      </w:r>
+      <w:proofErr w:type="spellStart"/>
+      <w:r>
+        <w:t>randoms</w:t>
+      </w:r>
+      <w:proofErr w:type="spellEnd"/>
+      <w:r>
+        <w:t xml:space="preserve"> como pide el </w:t>
+      </w:r>
+      <w:proofErr w:type="spellStart"/>
+      <w:r>
+        <w:t>desafio</w:t>
+      </w:r>
+      <w:proofErr w:type="spellEnd"/>
+    </w:p>
+    <w:p>
+      <w:r>
+        <w:t>Modifique “</w:t>
+      </w:r>
+      <w:proofErr w:type="spellStart"/>
+      <w:r>
+        <w:t>location</w:t>
+      </w:r>
+      <w:proofErr w:type="spellEnd"/>
+      <w:r>
+        <w:t xml:space="preserve"> </w:t>
+      </w:r>
+      <w:proofErr w:type="gramStart"/>
+      <w:r>
+        <w:t>/”  por</w:t>
+      </w:r>
+      <w:proofErr w:type="gramEnd"/>
+      <w:r>
+        <w:t xml:space="preserve">  </w:t>
+      </w:r>
+      <w:r>
+        <w:sym w:font="Wingdings" w:char="F0E0"/>
+      </w:r>
+      <w:r>
+        <w:t xml:space="preserve">  “</w:t>
+      </w:r>
+      <w:proofErr w:type="spellStart"/>
+      <w:r>
+        <w:t>location</w:t>
+      </w:r>
+      <w:proofErr w:type="spellEnd"/>
+      <w:r>
+        <w:t xml:space="preserve"> /api/</w:t>
+      </w:r>
+      <w:proofErr w:type="spellStart"/>
+      <w:r>
+        <w:t>randoms</w:t>
+      </w:r>
+      <w:proofErr w:type="spellEnd"/>
+      <w:r>
+        <w:t>”</w:t>
+      </w:r>
+    </w:p>
+    <w:p/>
+    <w:p>
+      <w:pPr>
+        <w:shd w:val="clear" w:color="auto" w:fill="1E1E1E"/>
+        <w:spacing w:after="0" w:line="285" w:lineRule="atLeast"/>
+        <w:rPr>
+          <w:rFonts w:ascii="Consolas" w:eastAsia="Times New Roman" w:hAnsi="Consolas" w:cs="Times New Roman"/>
+          <w:color w:val="D4D4D4"/>
+          <w:sz w:val="21"/>
+          <w:szCs w:val="21"/>
+          <w:lang w:eastAsia="es-AR"/>
+        </w:rPr>
+      </w:pPr>
+      <w:proofErr w:type="spellStart"/>
+      <w:r>
+        <w:rPr>
+          <w:rFonts w:ascii="Consolas" w:eastAsia="Times New Roman" w:hAnsi="Consolas" w:cs="Times New Roman"/>
+          <w:color w:val="D4D4D4"/>
+          <w:sz w:val="21"/>
+          <w:szCs w:val="21"/>
+          <w:lang w:eastAsia="es-AR"/>
+        </w:rPr>
+        <w:t>worker_</w:t>
+      </w:r>
+      <w:proofErr w:type="gramStart"/>
+      <w:r>
+        <w:rPr>
+          <w:rFonts w:ascii="Consolas" w:eastAsia="Times New Roman" w:hAnsi="Consolas" w:cs="Times New Roman"/>
+          <w:color w:val="D4D4D4"/>
+          <w:sz w:val="21"/>
+          <w:szCs w:val="21"/>
+          <w:lang w:eastAsia="es-AR"/>
+        </w:rPr>
+        <w:t>processes</w:t>
+      </w:r>
+      <w:proofErr w:type="spellEnd"/>
+      <w:r>
+        <w:rPr>
+          <w:rFonts w:ascii="Consolas" w:eastAsia="Times New Roman" w:hAnsi="Consolas" w:cs="Times New Roman"/>
+          <w:color w:val="D4D4D4"/>
+          <w:sz w:val="21"/>
+          <w:szCs w:val="21"/>
+          <w:lang w:eastAsia="es-AR"/>
+        </w:rPr>
+        <w:t xml:space="preserve">  1</w:t>
+      </w:r>
+      <w:proofErr w:type="gramEnd"/>
+      <w:r>
+        <w:rPr>
+          <w:rFonts w:ascii="Consolas" w:eastAsia="Times New Roman" w:hAnsi="Consolas" w:cs="Times New Roman"/>
+          <w:color w:val="6A9955"/>
+          <w:sz w:val="21"/>
+          <w:szCs w:val="21"/>
+          <w:lang w:eastAsia="es-AR"/>
+        </w:rPr>
+        <w:t>;</w:t>
+      </w:r>
+    </w:p>
+    <w:p>
+      <w:pPr>
+        <w:shd w:val="clear" w:color="auto" w:fill="1E1E1E"/>
+        <w:spacing w:after="0" w:line="285" w:lineRule="atLeast"/>
+        <w:rPr>
+          <w:rFonts w:ascii="Consolas" w:eastAsia="Times New Roman" w:hAnsi="Consolas" w:cs="Times New Roman"/>
+          <w:color w:val="D4D4D4"/>
+          <w:sz w:val="21"/>
+          <w:szCs w:val="21"/>
+          <w:lang w:eastAsia="es-AR"/>
+        </w:rPr>
+      </w:pPr>
+    </w:p>
+    <w:p>
+      <w:pPr>
+        <w:shd w:val="clear" w:color="auto" w:fill="1E1E1E"/>
+        <w:spacing w:after="0" w:line="285" w:lineRule="atLeast"/>
+        <w:rPr>
+          <w:rFonts w:ascii="Consolas" w:eastAsia="Times New Roman" w:hAnsi="Consolas" w:cs="Times New Roman"/>
+          <w:color w:val="D4D4D4"/>
+          <w:sz w:val="21"/>
+          <w:szCs w:val="21"/>
+          <w:lang w:eastAsia="es-AR"/>
+        </w:rPr>
+      </w:pPr>
+      <w:proofErr w:type="spellStart"/>
+      <w:r>
+        <w:rPr>
+          <w:rFonts w:ascii="Consolas" w:eastAsia="Times New Roman" w:hAnsi="Consolas" w:cs="Times New Roman"/>
+          <w:color w:val="D4D4D4"/>
+          <w:sz w:val="21"/>
+          <w:szCs w:val="21"/>
+          <w:lang w:eastAsia="es-AR"/>
+        </w:rPr>
+        <w:t>events</w:t>
+      </w:r>
+      <w:proofErr w:type="spellEnd"/>
+      <w:r>
+        <w:rPr>
+          <w:rFonts w:ascii="Consolas" w:eastAsia="Times New Roman" w:hAnsi="Consolas" w:cs="Times New Roman"/>
+          <w:color w:val="D4D4D4"/>
+          <w:sz w:val="21"/>
+          <w:szCs w:val="21"/>
+          <w:lang w:eastAsia="es-AR"/>
+        </w:rPr>
+        <w:t xml:space="preserve"> {</w:t>
+      </w:r>
+    </w:p>
+    <w:p>
+      <w:pPr>
+        <w:shd w:val="clear" w:color="auto" w:fill="1E1E1E"/>
+        <w:spacing w:after="0" w:line="285" w:lineRule="atLeast"/>
+        <w:rPr>
+          <w:rFonts w:ascii="Consolas" w:eastAsia="Times New Roman" w:hAnsi="Consolas" w:cs="Times New Roman"/>
+          <w:color w:val="D4D4D4"/>
+          <w:sz w:val="21"/>
+          <w:szCs w:val="21"/>
+          <w:lang w:eastAsia="es-AR"/>
+        </w:rPr>
+      </w:pPr>
+      <w:r>
+        <w:rPr>
+          <w:rFonts w:ascii="Consolas" w:eastAsia="Times New Roman" w:hAnsi="Consolas" w:cs="Times New Roman"/>
+          <w:color w:val="D4D4D4"/>
+          <w:sz w:val="21"/>
+          <w:szCs w:val="21"/>
+          <w:lang w:eastAsia="es-AR"/>
+        </w:rPr>
+        <w:t xml:space="preserve">    </w:t>
+      </w:r>
+      <w:proofErr w:type="spellStart"/>
+      <w:r>
+        <w:rPr>
+          <w:rFonts w:ascii="Consolas" w:eastAsia="Times New Roman" w:hAnsi="Consolas" w:cs="Times New Roman"/>
+          <w:color w:val="D4D4D4"/>
+          <w:sz w:val="21"/>
+          <w:szCs w:val="21"/>
+          <w:lang w:eastAsia="es-AR"/>
+        </w:rPr>
+        <w:t>worker_</w:t>
+      </w:r>
+      <w:proofErr w:type="gramStart"/>
+      <w:r>
+        <w:rPr>
+          <w:rFonts w:ascii="Consolas" w:eastAsia="Times New Roman" w:hAnsi="Consolas" w:cs="Times New Roman"/>
+          <w:color w:val="D4D4D4"/>
+          <w:sz w:val="21"/>
+          <w:szCs w:val="21"/>
+          <w:lang w:eastAsia="es-AR"/>
+        </w:rPr>
+        <w:t>connections</w:t>
+      </w:r>
+      <w:proofErr w:type="spellEnd"/>
+      <w:r>
+        <w:rPr>
+          <w:rFonts w:ascii="Consolas" w:eastAsia="Times New Roman" w:hAnsi="Consolas" w:cs="Times New Roman"/>
+          <w:color w:val="D4D4D4"/>
+          <w:sz w:val="21"/>
+          <w:szCs w:val="21"/>
+          <w:lang w:eastAsia="es-AR"/>
+        </w:rPr>
+        <w:t xml:space="preserve">  1024</w:t>
+      </w:r>
+      <w:proofErr w:type="gramEnd"/>
+      <w:r>
+        <w:rPr>
+          <w:rFonts w:ascii="Consolas" w:eastAsia="Times New Roman" w:hAnsi="Consolas" w:cs="Times New Roman"/>
+          <w:color w:val="6A9955"/>
+          <w:sz w:val="21"/>
+          <w:szCs w:val="21"/>
+          <w:lang w:eastAsia="es-AR"/>
+        </w:rPr>
+        <w:t>;</w:t>
+      </w:r>
+    </w:p>
+    <w:p>
+      <w:pPr>
+        <w:shd w:val="clear" w:color="auto" w:fill="1E1E1E"/>
+        <w:spacing w:after="0" w:line="285" w:lineRule="atLeast"/>
+        <w:rPr>
+          <w:rFonts w:ascii="Consolas" w:eastAsia="Times New Roman" w:hAnsi="Consolas" w:cs="Times New Roman"/>
+          <w:color w:val="D4D4D4"/>
+          <w:sz w:val="21"/>
+          <w:szCs w:val="21"/>
+          <w:lang w:eastAsia="es-AR"/>
+        </w:rPr>
+      </w:pPr>
+      <w:r>
+        <w:rPr>
+          <w:rFonts w:ascii="Consolas" w:eastAsia="Times New Roman" w:hAnsi="Consolas" w:cs="Times New Roman"/>
+          <w:color w:val="D4D4D4"/>
+          <w:sz w:val="21"/>
+          <w:szCs w:val="21"/>
+          <w:lang w:eastAsia="es-AR"/>
+        </w:rPr>
+        <w:t>}</w:t>
+      </w:r>
+    </w:p>
+    <w:p>
+      <w:pPr>
+        <w:shd w:val="clear" w:color="auto" w:fill="1E1E1E"/>
+        <w:spacing w:after="0" w:line="285" w:lineRule="atLeast"/>
+        <w:rPr>
+          <w:rFonts w:ascii="Consolas" w:eastAsia="Times New Roman" w:hAnsi="Consolas" w:cs="Times New Roman"/>
+          <w:color w:val="D4D4D4"/>
+          <w:sz w:val="21"/>
+          <w:szCs w:val="21"/>
+          <w:lang w:eastAsia="es-AR"/>
+        </w:rPr>
+      </w:pPr>
+    </w:p>
+    <w:p>
+      <w:pPr>
+        <w:shd w:val="clear" w:color="auto" w:fill="1E1E1E"/>
+        <w:spacing w:after="0" w:line="285" w:lineRule="atLeast"/>
+        <w:rPr>
+          <w:rFonts w:ascii="Consolas" w:eastAsia="Times New Roman" w:hAnsi="Consolas" w:cs="Times New Roman"/>
+          <w:color w:val="D4D4D4"/>
+          <w:sz w:val="21"/>
+          <w:szCs w:val="21"/>
+          <w:lang w:eastAsia="es-AR"/>
+        </w:rPr>
+      </w:pPr>
+      <w:r>
+        <w:rPr>
+          <w:rFonts w:ascii="Consolas" w:eastAsia="Times New Roman" w:hAnsi="Consolas" w:cs="Times New Roman"/>
+          <w:color w:val="D4D4D4"/>
+          <w:sz w:val="21"/>
+          <w:szCs w:val="21"/>
+          <w:lang w:eastAsia="es-AR"/>
+        </w:rPr>
+        <w:t>http {</w:t>
+      </w:r>
+    </w:p>
+    <w:p>
+      <w:pPr>
+        <w:shd w:val="clear" w:color="auto" w:fill="1E1E1E"/>
+        <w:spacing w:after="0" w:line="285" w:lineRule="atLeast"/>
+        <w:rPr>
+          <w:rFonts w:ascii="Consolas" w:eastAsia="Times New Roman" w:hAnsi="Consolas" w:cs="Times New Roman"/>
+          <w:color w:val="D4D4D4"/>
+          <w:sz w:val="21"/>
+          <w:szCs w:val="21"/>
+          <w:lang w:eastAsia="es-AR"/>
+        </w:rPr>
+      </w:pPr>
+      <w:r>
+        <w:rPr>
+          <w:rFonts w:ascii="Consolas" w:eastAsia="Times New Roman" w:hAnsi="Consolas" w:cs="Times New Roman"/>
+          <w:color w:val="D4D4D4"/>
+          <w:sz w:val="21"/>
+          <w:szCs w:val="21"/>
+          <w:lang w:eastAsia="es-AR"/>
+        </w:rPr>
+        <w:t xml:space="preserve">    </w:t>
+      </w:r>
+      <w:proofErr w:type="spellStart"/>
+      <w:r>
+        <w:rPr>
+          <w:rFonts w:ascii="Consolas" w:eastAsia="Times New Roman" w:hAnsi="Consolas" w:cs="Times New Roman"/>
+          <w:color w:val="D4D4D4"/>
+          <w:sz w:val="21"/>
+          <w:szCs w:val="21"/>
+          <w:lang w:eastAsia="es-AR"/>
+        </w:rPr>
+        <w:t>include</w:t>
+      </w:r>
+      <w:proofErr w:type="spellEnd"/>
+      <w:r>
+        <w:rPr>
+          <w:rFonts w:ascii="Consolas" w:eastAsia="Times New Roman" w:hAnsi="Consolas" w:cs="Times New Roman"/>
+          <w:color w:val="D4D4D4"/>
+          <w:sz w:val="21"/>
+          <w:szCs w:val="21"/>
+          <w:lang w:eastAsia="es-AR"/>
+        </w:rPr>
+        <w:t xml:space="preserve">       </w:t>
+      </w:r>
+      <w:proofErr w:type="spellStart"/>
+      <w:proofErr w:type="gramStart"/>
+      <w:r>
+        <w:rPr>
+          <w:rFonts w:ascii="Consolas" w:eastAsia="Times New Roman" w:hAnsi="Consolas" w:cs="Times New Roman"/>
+          <w:color w:val="D4D4D4"/>
+          <w:sz w:val="21"/>
+          <w:szCs w:val="21"/>
+          <w:lang w:eastAsia="es-AR"/>
+        </w:rPr>
+        <w:t>mime.types</w:t>
+      </w:r>
+      <w:proofErr w:type="spellEnd"/>
+      <w:proofErr w:type="gramEnd"/>
+      <w:r>
+        <w:rPr>
+          <w:rFonts w:ascii="Consolas" w:eastAsia="Times New Roman" w:hAnsi="Consolas" w:cs="Times New Roman"/>
+          <w:color w:val="6A9955"/>
+          <w:sz w:val="21"/>
+          <w:szCs w:val="21"/>
+          <w:lang w:eastAsia="es-AR"/>
+        </w:rPr>
+        <w:t>;</w:t>
+      </w:r>
+    </w:p>
+    <w:p>
+      <w:pPr>
+        <w:shd w:val="clear" w:color="auto" w:fill="1E1E1E"/>
+        <w:spacing w:after="0" w:line="285" w:lineRule="atLeast"/>
+        <w:rPr>
+          <w:rFonts w:ascii="Consolas" w:eastAsia="Times New Roman" w:hAnsi="Consolas" w:cs="Times New Roman"/>
+          <w:color w:val="D4D4D4"/>
+          <w:sz w:val="21"/>
+          <w:szCs w:val="21"/>
+          <w:lang w:eastAsia="es-AR"/>
+        </w:rPr>
+      </w:pPr>
+      <w:r>
+        <w:rPr>
+          <w:rFonts w:ascii="Consolas" w:eastAsia="Times New Roman" w:hAnsi="Consolas" w:cs="Times New Roman"/>
+          <w:color w:val="D4D4D4"/>
+          <w:sz w:val="21"/>
+          <w:szCs w:val="21"/>
+          <w:lang w:eastAsia="es-AR"/>
+        </w:rPr>
+        <w:t xml:space="preserve">    </w:t>
+      </w:r>
+      <w:proofErr w:type="spellStart"/>
+      <w:r>
+        <w:rPr>
+          <w:rFonts w:ascii="Consolas" w:eastAsia="Times New Roman" w:hAnsi="Consolas" w:cs="Times New Roman"/>
+          <w:color w:val="D4D4D4"/>
+          <w:sz w:val="21"/>
+          <w:szCs w:val="21"/>
+          <w:lang w:eastAsia="es-AR"/>
+        </w:rPr>
+        <w:t>default_</w:t>
+      </w:r>
+      <w:proofErr w:type="gramStart"/>
+      <w:r>
+        <w:rPr>
+          <w:rFonts w:ascii="Consolas" w:eastAsia="Times New Roman" w:hAnsi="Consolas" w:cs="Times New Roman"/>
+          <w:color w:val="D4D4D4"/>
+          <w:sz w:val="21"/>
+          <w:szCs w:val="21"/>
+          <w:lang w:eastAsia="es-AR"/>
+        </w:rPr>
+        <w:t>type</w:t>
+      </w:r>
+      <w:proofErr w:type="spellEnd"/>
+      <w:r>
+        <w:rPr>
+          <w:rFonts w:ascii="Consolas" w:eastAsia="Times New Roman" w:hAnsi="Consolas" w:cs="Times New Roman"/>
+          <w:color w:val="D4D4D4"/>
+          <w:sz w:val="21"/>
+          <w:szCs w:val="21"/>
+          <w:lang w:eastAsia="es-AR"/>
+        </w:rPr>
+        <w:t xml:space="preserve">  </w:t>
+      </w:r>
+      <w:proofErr w:type="spellStart"/>
+      <w:r>
+        <w:rPr>
+          <w:rFonts w:ascii="Consolas" w:eastAsia="Times New Roman" w:hAnsi="Consolas" w:cs="Times New Roman"/>
+          <w:color w:val="D4D4D4"/>
+          <w:sz w:val="21"/>
+          <w:szCs w:val="21"/>
+          <w:lang w:eastAsia="es-AR"/>
+        </w:rPr>
+        <w:t>application</w:t>
+      </w:r>
+      <w:proofErr w:type="spellEnd"/>
+      <w:proofErr w:type="gramEnd"/>
+      <w:r>
+        <w:rPr>
+          <w:rFonts w:ascii="Consolas" w:eastAsia="Times New Roman" w:hAnsi="Consolas" w:cs="Times New Roman"/>
+          <w:color w:val="D4D4D4"/>
+          <w:sz w:val="21"/>
+          <w:szCs w:val="21"/>
+          <w:lang w:eastAsia="es-AR"/>
+        </w:rPr>
+        <w:t>/</w:t>
+      </w:r>
+      <w:proofErr w:type="spellStart"/>
+      <w:r>
+        <w:rPr>
+          <w:rFonts w:ascii="Consolas" w:eastAsia="Times New Roman" w:hAnsi="Consolas" w:cs="Times New Roman"/>
+          <w:color w:val="D4D4D4"/>
+          <w:sz w:val="21"/>
+          <w:szCs w:val="21"/>
+          <w:lang w:eastAsia="es-AR"/>
+        </w:rPr>
+        <w:t>octet-stream</w:t>
+      </w:r>
+      <w:proofErr w:type="spellEnd"/>
+      <w:r>
+        <w:rPr>
+          <w:rFonts w:ascii="Consolas" w:eastAsia="Times New Roman" w:hAnsi="Consolas" w:cs="Times New Roman"/>
+          <w:color w:val="6A9955"/>
+          <w:sz w:val="21"/>
+          <w:szCs w:val="21"/>
+          <w:lang w:eastAsia="es-AR"/>
+        </w:rPr>
+        <w:t>;</w:t>
+      </w:r>
+    </w:p>
+    <w:p>
+      <w:pPr>
+        <w:shd w:val="clear" w:color="auto" w:fill="1E1E1E"/>
+        <w:spacing w:after="0" w:line="285" w:lineRule="atLeast"/>
+        <w:rPr>
+          <w:rFonts w:ascii="Consolas" w:eastAsia="Times New Roman" w:hAnsi="Consolas" w:cs="Times New Roman"/>
+          <w:color w:val="D4D4D4"/>
+          <w:sz w:val="21"/>
+          <w:szCs w:val="21"/>
+          <w:lang w:eastAsia="es-AR"/>
+        </w:rPr>
+      </w:pPr>
+    </w:p>
+    <w:p>
+      <w:pPr>
+        <w:shd w:val="clear" w:color="auto" w:fill="1E1E1E"/>
+        <w:spacing w:after="0" w:line="285" w:lineRule="atLeast"/>
+        <w:rPr>
+          <w:rFonts w:ascii="Consolas" w:eastAsia="Times New Roman" w:hAnsi="Consolas" w:cs="Times New Roman"/>
+          <w:color w:val="D4D4D4"/>
+          <w:sz w:val="21"/>
+          <w:szCs w:val="21"/>
+          <w:lang w:eastAsia="es-AR"/>
+        </w:rPr>
+      </w:pPr>
+      <w:r>
+        <w:rPr>
+          <w:rFonts w:ascii="Consolas" w:eastAsia="Times New Roman" w:hAnsi="Consolas" w:cs="Times New Roman"/>
+          <w:color w:val="D4D4D4"/>
+          <w:sz w:val="21"/>
+          <w:szCs w:val="21"/>
+          <w:lang w:eastAsia="es-AR"/>
+        </w:rPr>
+        <w:t xml:space="preserve">    </w:t>
+      </w:r>
+      <w:proofErr w:type="spellStart"/>
+      <w:r>
+        <w:rPr>
+          <w:rFonts w:ascii="Consolas" w:eastAsia="Times New Roman" w:hAnsi="Consolas" w:cs="Times New Roman"/>
+          <w:color w:val="D4D4D4"/>
+          <w:sz w:val="21"/>
+          <w:szCs w:val="21"/>
+          <w:lang w:eastAsia="es-AR"/>
+        </w:rPr>
+        <w:t>sendfile</w:t>
+      </w:r>
+      <w:proofErr w:type="spellEnd"/>
+      <w:r>
+        <w:rPr>
+          <w:rFonts w:ascii="Consolas" w:eastAsia="Times New Roman" w:hAnsi="Consolas" w:cs="Times New Roman"/>
+          <w:color w:val="D4D4D4"/>
+          <w:sz w:val="21"/>
+          <w:szCs w:val="21"/>
+          <w:lang w:eastAsia="es-AR"/>
+        </w:rPr>
+        <w:t xml:space="preserve">        </w:t>
+      </w:r>
+      <w:proofErr w:type="spellStart"/>
+      <w:r>
+        <w:rPr>
+          <w:rFonts w:ascii="Consolas" w:eastAsia="Times New Roman" w:hAnsi="Consolas" w:cs="Times New Roman"/>
+          <w:color w:val="D4D4D4"/>
+          <w:sz w:val="21"/>
+          <w:szCs w:val="21"/>
+          <w:lang w:eastAsia="es-AR"/>
+        </w:rPr>
+        <w:t>on</w:t>
+      </w:r>
+      <w:proofErr w:type="spellEnd"/>
+      <w:r>
+        <w:rPr>
+          <w:rFonts w:ascii="Consolas" w:eastAsia="Times New Roman" w:hAnsi="Consolas" w:cs="Times New Roman"/>
+          <w:color w:val="6A9955"/>
+          <w:sz w:val="21"/>
+          <w:szCs w:val="21"/>
+          <w:lang w:eastAsia="es-AR"/>
+        </w:rPr>
+        <w:t>;</w:t>
+      </w:r>
+    </w:p>
+    <w:p>
+      <w:pPr>
+        <w:shd w:val="clear" w:color="auto" w:fill="1E1E1E"/>
+        <w:spacing w:after="0" w:line="285" w:lineRule="atLeast"/>
+        <w:rPr>
+          <w:rFonts w:ascii="Consolas" w:eastAsia="Times New Roman" w:hAnsi="Consolas" w:cs="Times New Roman"/>
+          <w:color w:val="D4D4D4"/>
+          <w:sz w:val="21"/>
+          <w:szCs w:val="21"/>
+          <w:lang w:eastAsia="es-AR"/>
+        </w:rPr>
+      </w:pPr>
+    </w:p>
+    <w:p>
+      <w:pPr>
+        <w:shd w:val="clear" w:color="auto" w:fill="1E1E1E"/>
+        <w:spacing w:after="0" w:line="285" w:lineRule="atLeast"/>
+        <w:rPr>
+          <w:rFonts w:ascii="Consolas" w:eastAsia="Times New Roman" w:hAnsi="Consolas" w:cs="Times New Roman"/>
+          <w:color w:val="D4D4D4"/>
+          <w:sz w:val="21"/>
+          <w:szCs w:val="21"/>
+          <w:lang w:eastAsia="es-AR"/>
+        </w:rPr>
+      </w:pPr>
+      <w:r>
+        <w:rPr>
+          <w:rFonts w:ascii="Consolas" w:eastAsia="Times New Roman" w:hAnsi="Consolas" w:cs="Times New Roman"/>
+          <w:color w:val="D4D4D4"/>
+          <w:sz w:val="21"/>
+          <w:szCs w:val="21"/>
+          <w:lang w:eastAsia="es-AR"/>
+        </w:rPr>
+        <w:t xml:space="preserve">    </w:t>
+      </w:r>
+      <w:proofErr w:type="spellStart"/>
+      <w:r>
+        <w:rPr>
+          <w:rFonts w:ascii="Consolas" w:eastAsia="Times New Roman" w:hAnsi="Consolas" w:cs="Times New Roman"/>
+          <w:color w:val="D4D4D4"/>
+          <w:sz w:val="21"/>
+          <w:szCs w:val="21"/>
+          <w:lang w:eastAsia="es-AR"/>
+        </w:rPr>
+        <w:t>upstream</w:t>
+      </w:r>
+      <w:proofErr w:type="spellEnd"/>
+      <w:r>
+        <w:rPr>
+          <w:rFonts w:ascii="Consolas" w:eastAsia="Times New Roman" w:hAnsi="Consolas" w:cs="Times New Roman"/>
+          <w:color w:val="D4D4D4"/>
+          <w:sz w:val="21"/>
+          <w:szCs w:val="21"/>
+          <w:lang w:eastAsia="es-AR"/>
+        </w:rPr>
+        <w:t xml:space="preserve"> </w:t>
+      </w:r>
+      <w:proofErr w:type="spellStart"/>
+      <w:r>
+        <w:rPr>
+          <w:rFonts w:ascii="Consolas" w:eastAsia="Times New Roman" w:hAnsi="Consolas" w:cs="Times New Roman"/>
+          <w:color w:val="D4D4D4"/>
+          <w:sz w:val="21"/>
+          <w:szCs w:val="21"/>
+          <w:lang w:eastAsia="es-AR"/>
+        </w:rPr>
+        <w:t>backend</w:t>
+      </w:r>
+      <w:proofErr w:type="spellEnd"/>
+      <w:r>
+        <w:rPr>
+          <w:rFonts w:ascii="Consolas" w:eastAsia="Times New Roman" w:hAnsi="Consolas" w:cs="Times New Roman"/>
+          <w:color w:val="D4D4D4"/>
+          <w:sz w:val="21"/>
+          <w:szCs w:val="21"/>
+          <w:lang w:eastAsia="es-AR"/>
+        </w:rPr>
+        <w:t xml:space="preserve"> {</w:t>
+      </w:r>
+    </w:p>
+    <w:p>
+      <w:pPr>
+        <w:shd w:val="clear" w:color="auto" w:fill="1E1E1E"/>
+        <w:spacing w:after="0" w:line="285" w:lineRule="atLeast"/>
+        <w:rPr>
+          <w:rFonts w:ascii="Consolas" w:eastAsia="Times New Roman" w:hAnsi="Consolas" w:cs="Times New Roman"/>
+          <w:color w:val="D4D4D4"/>
+          <w:sz w:val="21"/>
+          <w:szCs w:val="21"/>
+          <w:lang w:eastAsia="es-AR"/>
+        </w:rPr>
+      </w:pPr>
+      <w:r>
+        <w:rPr>
+          <w:rFonts w:ascii="Consolas" w:eastAsia="Times New Roman" w:hAnsi="Consolas" w:cs="Times New Roman"/>
+          <w:color w:val="D4D4D4"/>
+          <w:sz w:val="21"/>
+          <w:szCs w:val="21"/>
+          <w:lang w:eastAsia="es-AR"/>
+        </w:rPr>
+        <w:t>        server localhost:8082</w:t>
+      </w:r>
+      <w:r>
+        <w:rPr>
+          <w:rFonts w:ascii="Consolas" w:eastAsia="Times New Roman" w:hAnsi="Consolas" w:cs="Times New Roman"/>
+          <w:color w:val="6A9955"/>
+          <w:sz w:val="21"/>
+          <w:szCs w:val="21"/>
+          <w:lang w:eastAsia="es-AR"/>
+        </w:rPr>
+        <w:t>;</w:t>
+      </w:r>
+    </w:p>
+    <w:p>
+      <w:pPr>
+        <w:shd w:val="clear" w:color="auto" w:fill="1E1E1E"/>
+        <w:spacing w:after="0" w:line="285" w:lineRule="atLeast"/>
+        <w:rPr>
+          <w:rFonts w:ascii="Consolas" w:eastAsia="Times New Roman" w:hAnsi="Consolas" w:cs="Times New Roman"/>
+          <w:color w:val="D4D4D4"/>
+          <w:sz w:val="21"/>
+          <w:szCs w:val="21"/>
+          <w:lang w:eastAsia="es-AR"/>
+        </w:rPr>
+      </w:pPr>
+      <w:r>
+        <w:rPr>
+          <w:rFonts w:ascii="Consolas" w:eastAsia="Times New Roman" w:hAnsi="Consolas" w:cs="Times New Roman"/>
+          <w:color w:val="D4D4D4"/>
+          <w:sz w:val="21"/>
+          <w:szCs w:val="21"/>
+          <w:lang w:eastAsia="es-AR"/>
+        </w:rPr>
+        <w:t>        server localhost:8083</w:t>
+      </w:r>
+      <w:r>
+        <w:rPr>
+          <w:rFonts w:ascii="Consolas" w:eastAsia="Times New Roman" w:hAnsi="Consolas" w:cs="Times New Roman"/>
+          <w:color w:val="6A9955"/>
+          <w:sz w:val="21"/>
+          <w:szCs w:val="21"/>
+          <w:lang w:eastAsia="es-AR"/>
+        </w:rPr>
+        <w:t>;</w:t>
+      </w:r>
+    </w:p>
+    <w:p>
+      <w:pPr>
+        <w:shd w:val="clear" w:color="auto" w:fill="1E1E1E"/>
+        <w:spacing w:after="0" w:line="285" w:lineRule="atLeast"/>
+        <w:rPr>
+          <w:rFonts w:ascii="Consolas" w:eastAsia="Times New Roman" w:hAnsi="Consolas" w:cs="Times New Roman"/>
+          <w:color w:val="D4D4D4"/>
+          <w:sz w:val="21"/>
+          <w:szCs w:val="21"/>
+          <w:lang w:eastAsia="es-AR"/>
+        </w:rPr>
+      </w:pPr>
+      <w:r>
+        <w:rPr>
+          <w:rFonts w:ascii="Consolas" w:eastAsia="Times New Roman" w:hAnsi="Consolas" w:cs="Times New Roman"/>
+          <w:color w:val="D4D4D4"/>
+          <w:sz w:val="21"/>
+          <w:szCs w:val="21"/>
+          <w:lang w:eastAsia="es-AR"/>
+        </w:rPr>
+        <w:t>        server localhost:8084</w:t>
+      </w:r>
+      <w:r>
+        <w:rPr>
+          <w:rFonts w:ascii="Consolas" w:eastAsia="Times New Roman" w:hAnsi="Consolas" w:cs="Times New Roman"/>
+          <w:color w:val="6A9955"/>
+          <w:sz w:val="21"/>
+          <w:szCs w:val="21"/>
+          <w:lang w:eastAsia="es-AR"/>
+        </w:rPr>
+        <w:t>;</w:t>
+      </w:r>
+    </w:p>
+    <w:p>
+      <w:pPr>
+        <w:shd w:val="clear" w:color="auto" w:fill="1E1E1E"/>
+        <w:spacing w:after="0" w:line="285" w:lineRule="atLeast"/>
+        <w:rPr>
+          <w:rFonts w:ascii="Consolas" w:eastAsia="Times New Roman" w:hAnsi="Consolas" w:cs="Times New Roman"/>
+          <w:color w:val="D4D4D4"/>
+          <w:sz w:val="21"/>
+          <w:szCs w:val="21"/>
+          <w:lang w:eastAsia="es-AR"/>
+        </w:rPr>
+      </w:pPr>
+      <w:r>
+        <w:rPr>
+          <w:rFonts w:ascii="Consolas" w:eastAsia="Times New Roman" w:hAnsi="Consolas" w:cs="Times New Roman"/>
+          <w:color w:val="D4D4D4"/>
+          <w:sz w:val="21"/>
+          <w:szCs w:val="21"/>
+          <w:lang w:eastAsia="es-AR"/>
+        </w:rPr>
+        <w:t>        server localhost:8085</w:t>
+      </w:r>
+      <w:r>
+        <w:rPr>
+          <w:rFonts w:ascii="Consolas" w:eastAsia="Times New Roman" w:hAnsi="Consolas" w:cs="Times New Roman"/>
+          <w:color w:val="6A9955"/>
+          <w:sz w:val="21"/>
+          <w:szCs w:val="21"/>
+          <w:lang w:eastAsia="es-AR"/>
+        </w:rPr>
+        <w:t>;</w:t>
+      </w:r>
+    </w:p>
+    <w:p>
+      <w:pPr>
+        <w:shd w:val="clear" w:color="auto" w:fill="1E1E1E"/>
+        <w:spacing w:after="0" w:line="285" w:lineRule="atLeast"/>
+        <w:rPr>
+          <w:rFonts w:ascii="Consolas" w:eastAsia="Times New Roman" w:hAnsi="Consolas" w:cs="Times New Roman"/>
+          <w:color w:val="D4D4D4"/>
+          <w:sz w:val="21"/>
+          <w:szCs w:val="21"/>
+          <w:lang w:eastAsia="es-AR"/>
+        </w:rPr>
+      </w:pPr>
+      <w:r>
+        <w:rPr>
+          <w:rFonts w:ascii="Consolas" w:eastAsia="Times New Roman" w:hAnsi="Consolas" w:cs="Times New Roman"/>
+          <w:color w:val="D4D4D4"/>
+          <w:sz w:val="21"/>
+          <w:szCs w:val="21"/>
+          <w:lang w:eastAsia="es-AR"/>
+        </w:rPr>
+        <w:t>    }</w:t>
+      </w:r>
+    </w:p>
+    <w:p>
+      <w:pPr>
+        <w:shd w:val="clear" w:color="auto" w:fill="1E1E1E"/>
+        <w:spacing w:after="0" w:line="285" w:lineRule="atLeast"/>
+        <w:rPr>
+          <w:rFonts w:ascii="Consolas" w:eastAsia="Times New Roman" w:hAnsi="Consolas" w:cs="Times New Roman"/>
+          <w:color w:val="D4D4D4"/>
+          <w:sz w:val="21"/>
+          <w:szCs w:val="21"/>
+          <w:lang w:eastAsia="es-AR"/>
+        </w:rPr>
+      </w:pPr>
+    </w:p>
+    <w:p>
+      <w:pPr>
+        <w:shd w:val="clear" w:color="auto" w:fill="1E1E1E"/>
+        <w:spacing w:after="0" w:line="285" w:lineRule="atLeast"/>
+        <w:rPr>
+          <w:rFonts w:ascii="Consolas" w:eastAsia="Times New Roman" w:hAnsi="Consolas" w:cs="Times New Roman"/>
+          <w:color w:val="D4D4D4"/>
+          <w:sz w:val="21"/>
+          <w:szCs w:val="21"/>
+          <w:lang w:eastAsia="es-AR"/>
+        </w:rPr>
+      </w:pPr>
+      <w:r>
+        <w:rPr>
+          <w:rFonts w:ascii="Consolas" w:eastAsia="Times New Roman" w:hAnsi="Consolas" w:cs="Times New Roman"/>
+          <w:color w:val="D4D4D4"/>
+          <w:sz w:val="21"/>
+          <w:szCs w:val="21"/>
+          <w:lang w:eastAsia="es-AR"/>
+        </w:rPr>
+        <w:t>    server {</w:t>
+      </w:r>
+    </w:p>
+    <w:p>
+      <w:pPr>
+        <w:shd w:val="clear" w:color="auto" w:fill="1E1E1E"/>
+        <w:spacing w:after="0" w:line="285" w:lineRule="atLeast"/>
+        <w:rPr>
+          <w:rFonts w:ascii="Consolas" w:eastAsia="Times New Roman" w:hAnsi="Consolas" w:cs="Times New Roman"/>
+          <w:color w:val="D4D4D4"/>
+          <w:sz w:val="21"/>
+          <w:szCs w:val="21"/>
+          <w:lang w:eastAsia="es-AR"/>
+        </w:rPr>
+      </w:pPr>
+      <w:r>
+        <w:rPr>
+          <w:rFonts w:ascii="Consolas" w:eastAsia="Times New Roman" w:hAnsi="Consolas" w:cs="Times New Roman"/>
+          <w:color w:val="D4D4D4"/>
+          <w:sz w:val="21"/>
+          <w:szCs w:val="21"/>
+          <w:lang w:eastAsia="es-AR"/>
+        </w:rPr>
+        <w:t>        listen       80</w:t>
+      </w:r>
+      <w:r>
+        <w:rPr>
+          <w:rFonts w:ascii="Consolas" w:eastAsia="Times New Roman" w:hAnsi="Consolas" w:cs="Times New Roman"/>
+          <w:color w:val="6A9955"/>
+          <w:sz w:val="21"/>
+          <w:szCs w:val="21"/>
+          <w:lang w:eastAsia="es-AR"/>
+        </w:rPr>
+        <w:t>;</w:t>
+      </w:r>
+    </w:p>
+    <w:p>
+      <w:pPr>
+        <w:shd w:val="clear" w:color="auto" w:fill="1E1E1E"/>
+        <w:spacing w:after="0" w:line="285" w:lineRule="atLeast"/>
+        <w:rPr>
+          <w:rFonts w:ascii="Consolas" w:eastAsia="Times New Roman" w:hAnsi="Consolas" w:cs="Times New Roman"/>
+          <w:color w:val="D4D4D4"/>
+          <w:sz w:val="21"/>
+          <w:szCs w:val="21"/>
+          <w:lang w:eastAsia="es-AR"/>
+        </w:rPr>
+      </w:pPr>
+    </w:p>
+    <w:p>
+      <w:pPr>
+        <w:shd w:val="clear" w:color="auto" w:fill="1E1E1E"/>
+        <w:spacing w:after="0" w:line="285" w:lineRule="atLeast"/>
+        <w:rPr>
+          <w:rFonts w:ascii="Consolas" w:eastAsia="Times New Roman" w:hAnsi="Consolas" w:cs="Times New Roman"/>
+          <w:color w:val="D4D4D4"/>
+          <w:sz w:val="21"/>
+          <w:szCs w:val="21"/>
+          <w:lang w:eastAsia="es-AR"/>
+        </w:rPr>
+      </w:pPr>
+      <w:r>
+        <w:rPr>
+          <w:rFonts w:ascii="Consolas" w:eastAsia="Times New Roman" w:hAnsi="Consolas" w:cs="Times New Roman"/>
+          <w:color w:val="D4D4D4"/>
+          <w:sz w:val="21"/>
+          <w:szCs w:val="21"/>
+          <w:lang w:eastAsia="es-AR"/>
+        </w:rPr>
+        <w:t xml:space="preserve">        </w:t>
+      </w:r>
+      <w:proofErr w:type="spellStart"/>
+      <w:r>
+        <w:rPr>
+          <w:rFonts w:ascii="Consolas" w:eastAsia="Times New Roman" w:hAnsi="Consolas" w:cs="Times New Roman"/>
+          <w:color w:val="D4D4D4"/>
+          <w:sz w:val="21"/>
+          <w:szCs w:val="21"/>
+          <w:lang w:eastAsia="es-AR"/>
+        </w:rPr>
+        <w:t>location</w:t>
+      </w:r>
+      <w:proofErr w:type="spellEnd"/>
+      <w:r>
+        <w:rPr>
+          <w:rFonts w:ascii="Consolas" w:eastAsia="Times New Roman" w:hAnsi="Consolas" w:cs="Times New Roman"/>
+          <w:color w:val="D4D4D4"/>
+          <w:sz w:val="21"/>
+          <w:szCs w:val="21"/>
+          <w:lang w:eastAsia="es-AR"/>
+        </w:rPr>
+        <w:t xml:space="preserve"> /api/</w:t>
+      </w:r>
+      <w:proofErr w:type="spellStart"/>
+      <w:r>
+        <w:rPr>
+          <w:rFonts w:ascii="Consolas" w:eastAsia="Times New Roman" w:hAnsi="Consolas" w:cs="Times New Roman"/>
+          <w:color w:val="D4D4D4"/>
+          <w:sz w:val="21"/>
+          <w:szCs w:val="21"/>
+          <w:lang w:eastAsia="es-AR"/>
+        </w:rPr>
+        <w:t>randoms</w:t>
+      </w:r>
+      <w:proofErr w:type="spellEnd"/>
+      <w:r>
+        <w:rPr>
+          <w:rFonts w:ascii="Consolas" w:eastAsia="Times New Roman" w:hAnsi="Consolas" w:cs="Times New Roman"/>
+          <w:color w:val="D4D4D4"/>
+          <w:sz w:val="21"/>
+          <w:szCs w:val="21"/>
+          <w:lang w:eastAsia="es-AR"/>
+        </w:rPr>
+        <w:t xml:space="preserve"> {</w:t>
+      </w:r>
+    </w:p>
+    <w:p>
+      <w:pPr>
+        <w:shd w:val="clear" w:color="auto" w:fill="1E1E1E"/>
+        <w:spacing w:after="0" w:line="285" w:lineRule="atLeast"/>
+        <w:rPr>
+          <w:rFonts w:ascii="Consolas" w:eastAsia="Times New Roman" w:hAnsi="Consolas" w:cs="Times New Roman"/>
+          <w:color w:val="D4D4D4"/>
+          <w:sz w:val="21"/>
+          <w:szCs w:val="21"/>
+          <w:lang w:eastAsia="es-AR"/>
+        </w:rPr>
+      </w:pPr>
+      <w:r>
+        <w:rPr>
+          <w:rFonts w:ascii="Consolas" w:eastAsia="Times New Roman" w:hAnsi="Consolas" w:cs="Times New Roman"/>
+          <w:color w:val="D4D4D4"/>
+          <w:sz w:val="21"/>
+          <w:szCs w:val="21"/>
+          <w:lang w:eastAsia="es-AR"/>
+        </w:rPr>
+        <w:t xml:space="preserve">            </w:t>
+      </w:r>
+      <w:proofErr w:type="spellStart"/>
+      <w:r>
+        <w:rPr>
+          <w:rFonts w:ascii="Consolas" w:eastAsia="Times New Roman" w:hAnsi="Consolas" w:cs="Times New Roman"/>
+          <w:color w:val="D4D4D4"/>
+          <w:sz w:val="21"/>
+          <w:szCs w:val="21"/>
+          <w:lang w:eastAsia="es-AR"/>
+        </w:rPr>
+        <w:t>proxy_pass</w:t>
+      </w:r>
+      <w:proofErr w:type="spellEnd"/>
+      <w:r>
+        <w:rPr>
+          <w:rFonts w:ascii="Consolas" w:eastAsia="Times New Roman" w:hAnsi="Consolas" w:cs="Times New Roman"/>
+          <w:color w:val="D4D4D4"/>
+          <w:sz w:val="21"/>
+          <w:szCs w:val="21"/>
+          <w:lang w:eastAsia="es-AR"/>
+        </w:rPr>
+        <w:t xml:space="preserve"> http://backend</w:t>
+      </w:r>
+      <w:r>
+        <w:rPr>
+          <w:rFonts w:ascii="Consolas" w:eastAsia="Times New Roman" w:hAnsi="Consolas" w:cs="Times New Roman"/>
+          <w:color w:val="6A9955"/>
+          <w:sz w:val="21"/>
+          <w:szCs w:val="21"/>
+          <w:lang w:eastAsia="es-AR"/>
+        </w:rPr>
+        <w:t>;</w:t>
+      </w:r>
+    </w:p>
+    <w:p>
+      <w:pPr>
+        <w:shd w:val="clear" w:color="auto" w:fill="1E1E1E"/>
+        <w:spacing w:after="0" w:line="285" w:lineRule="atLeast"/>
+        <w:rPr>
+          <w:rFonts w:ascii="Consolas" w:eastAsia="Times New Roman" w:hAnsi="Consolas" w:cs="Times New Roman"/>
+          <w:color w:val="D4D4D4"/>
+          <w:sz w:val="21"/>
+          <w:szCs w:val="21"/>
+          <w:lang w:eastAsia="es-AR"/>
+        </w:rPr>
+      </w:pPr>
+      <w:r>
+        <w:rPr>
+          <w:rFonts w:ascii="Consolas" w:eastAsia="Times New Roman" w:hAnsi="Consolas" w:cs="Times New Roman"/>
+          <w:color w:val="D4D4D4"/>
+          <w:sz w:val="21"/>
+          <w:szCs w:val="21"/>
+          <w:lang w:eastAsia="es-AR"/>
+        </w:rPr>
+        <w:t>        }</w:t>
+      </w:r>
+    </w:p>
+    <w:p>
+      <w:pPr>
+        <w:shd w:val="clear" w:color="auto" w:fill="1E1E1E"/>
+        <w:spacing w:after="0" w:line="285" w:lineRule="atLeast"/>
+        <w:rPr>
+          <w:rFonts w:ascii="Consolas" w:eastAsia="Times New Roman" w:hAnsi="Consolas" w:cs="Times New Roman"/>
+          <w:color w:val="D4D4D4"/>
+          <w:sz w:val="21"/>
+          <w:szCs w:val="21"/>
+          <w:lang w:eastAsia="es-AR"/>
+        </w:rPr>
+      </w:pPr>
+    </w:p>
+    <w:p>
+      <w:pPr>
+        <w:shd w:val="clear" w:color="auto" w:fill="1E1E1E"/>
+        <w:spacing w:after="0" w:line="285" w:lineRule="atLeast"/>
+        <w:rPr>
+          <w:rFonts w:ascii="Consolas" w:eastAsia="Times New Roman" w:hAnsi="Consolas" w:cs="Times New Roman"/>
+          <w:color w:val="D4D4D4"/>
+          <w:sz w:val="21"/>
+          <w:szCs w:val="21"/>
+          <w:lang w:eastAsia="es-AR"/>
+        </w:rPr>
+      </w:pPr>
+      <w:r>
+        <w:rPr>
+          <w:rFonts w:ascii="Consolas" w:eastAsia="Times New Roman" w:hAnsi="Consolas" w:cs="Times New Roman"/>
+          <w:color w:val="D4D4D4"/>
+          <w:sz w:val="21"/>
+          <w:szCs w:val="21"/>
+          <w:lang w:eastAsia="es-AR"/>
+        </w:rPr>
+        <w:t xml:space="preserve">        </w:t>
+      </w:r>
+      <w:proofErr w:type="spellStart"/>
+      <w:r>
+        <w:rPr>
+          <w:rFonts w:ascii="Consolas" w:eastAsia="Times New Roman" w:hAnsi="Consolas" w:cs="Times New Roman"/>
+          <w:color w:val="D4D4D4"/>
+          <w:sz w:val="21"/>
+          <w:szCs w:val="21"/>
+          <w:lang w:eastAsia="es-AR"/>
+        </w:rPr>
+        <w:t>location</w:t>
+      </w:r>
+      <w:proofErr w:type="spellEnd"/>
+      <w:r>
+        <w:rPr>
+          <w:rFonts w:ascii="Consolas" w:eastAsia="Times New Roman" w:hAnsi="Consolas" w:cs="Times New Roman"/>
+          <w:color w:val="D4D4D4"/>
+          <w:sz w:val="21"/>
+          <w:szCs w:val="21"/>
+          <w:lang w:eastAsia="es-AR"/>
+        </w:rPr>
+        <w:t xml:space="preserve"> /</w:t>
+      </w:r>
+      <w:proofErr w:type="spellStart"/>
+      <w:r>
+        <w:rPr>
+          <w:rFonts w:ascii="Consolas" w:eastAsia="Times New Roman" w:hAnsi="Consolas" w:cs="Times New Roman"/>
+          <w:color w:val="D4D4D4"/>
+          <w:sz w:val="21"/>
+          <w:szCs w:val="21"/>
+          <w:lang w:eastAsia="es-AR"/>
+        </w:rPr>
+        <w:t>static</w:t>
+      </w:r>
+      <w:proofErr w:type="spellEnd"/>
+      <w:r>
+        <w:rPr>
+          <w:rFonts w:ascii="Consolas" w:eastAsia="Times New Roman" w:hAnsi="Consolas" w:cs="Times New Roman"/>
+          <w:color w:val="D4D4D4"/>
+          <w:sz w:val="21"/>
+          <w:szCs w:val="21"/>
+          <w:lang w:eastAsia="es-AR"/>
+        </w:rPr>
+        <w:t>/ {</w:t>
+      </w:r>
+    </w:p>
+    <w:p>
+      <w:pPr>
+        <w:shd w:val="clear" w:color="auto" w:fill="1E1E1E"/>
+        <w:spacing w:after="0" w:line="285" w:lineRule="atLeast"/>
+        <w:rPr>
+          <w:rFonts w:ascii="Consolas" w:eastAsia="Times New Roman" w:hAnsi="Consolas" w:cs="Times New Roman"/>
+          <w:color w:val="D4D4D4"/>
+          <w:sz w:val="21"/>
+          <w:szCs w:val="21"/>
+          <w:lang w:eastAsia="es-AR"/>
+        </w:rPr>
+      </w:pPr>
+      <w:r>
+        <w:rPr>
+          <w:rFonts w:ascii="Consolas" w:eastAsia="Times New Roman" w:hAnsi="Consolas" w:cs="Times New Roman"/>
+          <w:color w:val="D4D4D4"/>
+          <w:sz w:val="21"/>
+          <w:szCs w:val="21"/>
+          <w:lang w:eastAsia="es-AR"/>
+        </w:rPr>
+        <w:t>            alias /</w:t>
+      </w:r>
+      <w:proofErr w:type="spellStart"/>
+      <w:r>
+        <w:rPr>
+          <w:rFonts w:ascii="Consolas" w:eastAsia="Times New Roman" w:hAnsi="Consolas" w:cs="Times New Roman"/>
+          <w:color w:val="D4D4D4"/>
+          <w:sz w:val="21"/>
+          <w:szCs w:val="21"/>
+          <w:lang w:eastAsia="es-AR"/>
+        </w:rPr>
+        <w:t>html</w:t>
+      </w:r>
+      <w:proofErr w:type="spellEnd"/>
+      <w:r>
+        <w:rPr>
+          <w:rFonts w:ascii="Consolas" w:eastAsia="Times New Roman" w:hAnsi="Consolas" w:cs="Times New Roman"/>
+          <w:color w:val="6A9955"/>
+          <w:sz w:val="21"/>
+          <w:szCs w:val="21"/>
+          <w:lang w:eastAsia="es-AR"/>
+        </w:rPr>
+        <w:t>;</w:t>
+      </w:r>
+    </w:p>
+    <w:p>
+      <w:pPr>
+        <w:shd w:val="clear" w:color="auto" w:fill="1E1E1E"/>
+        <w:spacing w:after="0" w:line="285" w:lineRule="atLeast"/>
+        <w:rPr>
+          <w:rFonts w:ascii="Consolas" w:eastAsia="Times New Roman" w:hAnsi="Consolas" w:cs="Times New Roman"/>
+          <w:color w:val="D4D4D4"/>
+          <w:sz w:val="21"/>
+          <w:szCs w:val="21"/>
+          <w:lang w:eastAsia="es-AR"/>
+        </w:rPr>
+      </w:pPr>
+      <w:r>
+        <w:rPr>
+          <w:rFonts w:ascii="Consolas" w:eastAsia="Times New Roman" w:hAnsi="Consolas" w:cs="Times New Roman"/>
+          <w:color w:val="D4D4D4"/>
+          <w:sz w:val="21"/>
+          <w:szCs w:val="21"/>
+          <w:lang w:eastAsia="es-AR"/>
+        </w:rPr>
+        <w:t>        }</w:t>
+      </w:r>
+    </w:p>
+    <w:p>
+      <w:pPr>
+        <w:shd w:val="clear" w:color="auto" w:fill="1E1E1E"/>
+        <w:spacing w:after="0" w:line="285" w:lineRule="atLeast"/>
+        <w:rPr>
+          <w:rFonts w:ascii="Consolas" w:eastAsia="Times New Roman" w:hAnsi="Consolas" w:cs="Times New Roman"/>
+          <w:color w:val="D4D4D4"/>
+          <w:sz w:val="21"/>
+          <w:szCs w:val="21"/>
+          <w:lang w:eastAsia="es-AR"/>
+        </w:rPr>
+      </w:pPr>
+    </w:p>
+    <w:p>
+      <w:pPr>
+        <w:shd w:val="clear" w:color="auto" w:fill="1E1E1E"/>
+        <w:spacing w:after="0" w:line="285" w:lineRule="atLeast"/>
+        <w:rPr>
+          <w:rFonts w:ascii="Consolas" w:eastAsia="Times New Roman" w:hAnsi="Consolas" w:cs="Times New Roman"/>
+          <w:color w:val="D4D4D4"/>
+          <w:sz w:val="21"/>
+          <w:szCs w:val="21"/>
+          <w:lang w:eastAsia="es-AR"/>
+        </w:rPr>
+      </w:pPr>
+      <w:r>
+        <w:rPr>
+          <w:rFonts w:ascii="Consolas" w:eastAsia="Times New Roman" w:hAnsi="Consolas" w:cs="Times New Roman"/>
+          <w:color w:val="D4D4D4"/>
+          <w:sz w:val="21"/>
+          <w:szCs w:val="21"/>
+          <w:lang w:eastAsia="es-AR"/>
+        </w:rPr>
+        <w:t>    }</w:t>
+      </w:r>
+    </w:p>
+    <w:p>
+      <w:pPr>
+        <w:shd w:val="clear" w:color="auto" w:fill="1E1E1E"/>
+        <w:spacing w:after="0" w:line="285" w:lineRule="atLeast"/>
+        <w:rPr>
+          <w:rFonts w:ascii="Consolas" w:eastAsia="Times New Roman" w:hAnsi="Consolas" w:cs="Times New Roman"/>
+          <w:color w:val="D4D4D4"/>
+          <w:sz w:val="21"/>
+          <w:szCs w:val="21"/>
+          <w:lang w:eastAsia="es-AR"/>
+        </w:rPr>
+      </w:pPr>
+      <w:r>
+        <w:rPr>
+          <w:rFonts w:ascii="Consolas" w:eastAsia="Times New Roman" w:hAnsi="Consolas" w:cs="Times New Roman"/>
+          <w:color w:val="D4D4D4"/>
+          <w:sz w:val="21"/>
+          <w:szCs w:val="21"/>
+          <w:lang w:eastAsia="es-AR"/>
+        </w:rPr>
+        <w:t>}</w:t>
+      </w:r>
+    </w:p>
+    <w:p/>
+    <w:p>
+      <w:pPr>
+        <w:rPr>
+          <w:u w:val="single"/>
+        </w:rPr>
+      </w:pPr>
+      <w:r>
+        <w:rPr>
+          <w:noProof/>
+        </w:rPr>
+        <w:drawing>
+          <wp:inline distT="0" distB="0" distL="0" distR="0" wp14:anchorId="07F87D0D" wp14:editId="4DDAD4EC">
+            <wp:extent cx="2735580" cy="2478346"/>
+            <wp:effectExtent l="0" t="0" r="7620" b="0"/>
+            <wp:docPr id="7" name="Imagen 7"/>
+            <wp:cNvGraphicFramePr>
+              <a:graphicFrameLocks xmlns:a="http://schemas.openxmlformats.org/drawingml/2006/main" noChangeAspect="1"/>
+            </wp:cNvGraphicFramePr>
+            <a:graphic xmlns:a="http://schemas.openxmlformats.org/drawingml/2006/main">
+              <a:graphicData uri="http://schemas.openxmlformats.org/drawingml/2006/picture">
+                <pic:pic xmlns:pic="http://schemas.openxmlformats.org/drawingml/2006/picture">
+                  <pic:nvPicPr>
+                    <pic:cNvPr id="1" name=""/>
+                    <pic:cNvPicPr/>
+                  </pic:nvPicPr>
+                  <pic:blipFill>
+                    <a:blip r:embed="rId33"/>
+                    <a:stretch>
+                      <a:fillRect/>
+                    </a:stretch>
+                  </pic:blipFill>
+                  <pic:spPr>
+                    <a:xfrm>
+                      <a:off x="0" y="0"/>
+                      <a:ext cx="2741285" cy="2483514"/>
+                    </a:xfrm>
+                    <a:prstGeom prst="rect">
+                      <a:avLst/>
+                    </a:prstGeom>
+                  </pic:spPr>
+                </pic:pic>
+              </a:graphicData>
+            </a:graphic>
+          </wp:inline>
+        </w:drawing>
+      </w:r>
+    </w:p>
+    <w:p>
+      <w:r>
+        <w:rPr>
+          <w:noProof/>
+        </w:rPr>
+        <w:drawing>
+          <wp:inline distT="0" distB="0" distL="0" distR="0" wp14:anchorId="7D3AF565" wp14:editId="76FA7002">
+            <wp:extent cx="5166360" cy="1523953"/>
+            <wp:effectExtent l="0" t="0" r="0" b="635"/>
+            <wp:docPr id="30" name="Imagen 30"/>
+            <wp:cNvGraphicFramePr>
+              <a:graphicFrameLocks xmlns:a="http://schemas.openxmlformats.org/drawingml/2006/main" noChangeAspect="1"/>
+            </wp:cNvGraphicFramePr>
+            <a:graphic xmlns:a="http://schemas.openxmlformats.org/drawingml/2006/main">
+              <a:graphicData uri="http://schemas.openxmlformats.org/drawingml/2006/picture">
+                <pic:pic xmlns:pic="http://schemas.openxmlformats.org/drawingml/2006/picture">
+                  <pic:nvPicPr>
+                    <pic:cNvPr id="1" name=""/>
+                    <pic:cNvPicPr/>
+                  </pic:nvPicPr>
+                  <pic:blipFill>
+                    <a:blip r:embed="rId34"/>
+                    <a:stretch>
+                      <a:fillRect/>
+                    </a:stretch>
+                  </pic:blipFill>
+                  <pic:spPr>
+                    <a:xfrm>
+                      <a:off x="0" y="0"/>
+                      <a:ext cx="5171881" cy="1525582"/>
+                    </a:xfrm>
+                    <a:prstGeom prst="rect">
+                      <a:avLst/>
+                    </a:prstGeom>
+                  </pic:spPr>
+                </pic:pic>
+              </a:graphicData>
+            </a:graphic>
+          </wp:inline>
+        </w:drawing>
+      </w:r>
+    </w:p>
     <w:sectPr>
       <w:pgSz w:w="12240" w:h="15840"/>
       <w:pgMar w:top="1417" w:right="1701" w:bottom="1417" w:left="1701" w:header="708" w:footer="708" w:gutter="0"/>

</xml_diff>